<commit_message>
MATLAB for FIR SOS and LATC
</commit_message>
<xml_diff>
--- a/lab4/Lab 4 Report.docx
+++ b/lab4/Lab 4 Report.docx
@@ -1,6 +1,6 @@
 
 <file path=word/document.xml><?xml version="1.0" encoding="utf-8"?>
-<w:document xmlns:wpc="http://schemas.microsoft.com/office/word/2010/wordprocessingCanvas" xmlns:mc="http://schemas.openxmlformats.org/markup-compatibility/2006" xmlns:o="urn:schemas-microsoft-com:office:office" xmlns:r="http://schemas.openxmlformats.org/officeDocument/2006/relationships" xmlns:m="http://schemas.openxmlformats.org/officeDocument/2006/math" xmlns:v="urn:schemas-microsoft-com:vml" xmlns:wp14="http://schemas.microsoft.com/office/word/2010/wordprocessingDrawing" xmlns:wp="http://schemas.openxmlformats.org/drawingml/2006/wordprocessingDrawing" xmlns:w10="urn:schemas-microsoft-com:office:word" xmlns:w="http://schemas.openxmlformats.org/wordprocessingml/2006/main" xmlns:w14="http://schemas.microsoft.com/office/word/2010/wordml" xmlns:w15="http://schemas.microsoft.com/office/word/2012/wordml" xmlns:wpg="http://schemas.microsoft.com/office/word/2010/wordprocessingGroup" xmlns:wpi="http://schemas.microsoft.com/office/word/2010/wordprocessingInk" xmlns:wne="http://schemas.microsoft.com/office/word/2006/wordml" xmlns:wps="http://schemas.microsoft.com/office/word/2010/wordprocessingShape" mc:Ignorable="w14 w15 wp14">
+<w:document xmlns:wpc="http://schemas.microsoft.com/office/word/2010/wordprocessingCanvas" xmlns:mc="http://schemas.openxmlformats.org/markup-compatibility/2006" xmlns:o="urn:schemas-microsoft-com:office:office" xmlns:r="http://schemas.openxmlformats.org/officeDocument/2006/relationships" xmlns:m="http://schemas.openxmlformats.org/officeDocument/2006/math" xmlns:v="urn:schemas-microsoft-com:vml" xmlns:wp14="http://schemas.microsoft.com/office/word/2010/wordprocessingDrawing" xmlns:wp="http://schemas.openxmlformats.org/drawingml/2006/wordprocessingDrawing" xmlns:w10="urn:schemas-microsoft-com:office:word" xmlns:w="http://schemas.openxmlformats.org/wordprocessingml/2006/main" xmlns:w14="http://schemas.microsoft.com/office/word/2010/wordml" xmlns:wpg="http://schemas.microsoft.com/office/word/2010/wordprocessingGroup" xmlns:wpi="http://schemas.microsoft.com/office/word/2010/wordprocessingInk" xmlns:wne="http://schemas.microsoft.com/office/word/2006/wordml" xmlns:wps="http://schemas.microsoft.com/office/word/2010/wordprocessingShape" mc:Ignorable="w14 wp14">
   <w:body>
     <w:p>
       <w:pPr>
@@ -184,7 +184,23 @@
           <w:sz w:val="24"/>
           <w:szCs w:val="56"/>
         </w:rPr>
-        <w:t>There were two objectives for this lab. The first one was to get hands-on experience with IIR filter design and the second one was to get practice with a circular buffering implementation of a direct form 1 IIR filter.</w:t>
+        <w:t>There were two objectives for this lab. The first one was to get hands-on experience with IIR filter design and the second one was to get practice with a circular buffering implementation of a direct form 1</w:t>
+      </w:r>
+      <w:r>
+        <w:rPr>
+          <w:rFonts w:ascii="Times New Roman" w:hAnsi="Times New Roman" w:cs="Times New Roman"/>
+          <w:sz w:val="24"/>
+          <w:szCs w:val="56"/>
+        </w:rPr>
+        <w:t xml:space="preserve"> (DF-I)</w:t>
+      </w:r>
+      <w:r>
+        <w:rPr>
+          <w:rFonts w:ascii="Times New Roman" w:hAnsi="Times New Roman" w:cs="Times New Roman"/>
+          <w:sz w:val="24"/>
+          <w:szCs w:val="56"/>
+        </w:rPr>
+        <w:t xml:space="preserve"> IIR filter.</w:t>
       </w:r>
     </w:p>
     <w:p>
@@ -500,18 +516,16 @@
           <w:sz w:val="24"/>
           <w:szCs w:val="56"/>
         </w:rPr>
-        <w:t xml:space="preserve"> 3 </w:t>
-      </w:r>
-      <w:proofErr w:type="spellStart"/>
+        <w:t xml:space="preserve"> 3 d</w:t>
+      </w:r>
       <w:r>
         <w:rPr>
           <w:rFonts w:ascii="Times New Roman" w:eastAsiaTheme="minorEastAsia" w:hAnsi="Times New Roman" w:cs="Times New Roman"/>
           <w:sz w:val="24"/>
           <w:szCs w:val="56"/>
         </w:rPr>
-        <w:t>db</w:t>
-      </w:r>
-      <w:proofErr w:type="spellEnd"/>
+        <w:t>B</w:t>
+      </w:r>
       <w:r>
         <w:rPr>
           <w:rFonts w:ascii="Times New Roman" w:eastAsiaTheme="minorEastAsia" w:hAnsi="Times New Roman" w:cs="Times New Roman"/>
@@ -1267,119 +1281,6 @@
                     <pic:cNvPicPr/>
                   </pic:nvPicPr>
                   <pic:blipFill>
-                    <a:blip r:embed="rId4">
-                      <a:extLst>
-                        <a:ext uri="{28A0092B-C50C-407E-A947-70E740481C1C}">
-                          <a14:useLocalDpi xmlns:a14="http://schemas.microsoft.com/office/drawing/2010/main" val="0"/>
-                        </a:ext>
-                      </a:extLst>
-                    </a:blip>
-                    <a:stretch>
-                      <a:fillRect/>
-                    </a:stretch>
-                  </pic:blipFill>
-                  <pic:spPr>
-                    <a:xfrm>
-                      <a:off x="0" y="0"/>
-                      <a:ext cx="4876800" cy="3657600"/>
-                    </a:xfrm>
-                    <a:prstGeom prst="rect">
-                      <a:avLst/>
-                    </a:prstGeom>
-                  </pic:spPr>
-                </pic:pic>
-              </a:graphicData>
-            </a:graphic>
-          </wp:inline>
-        </w:drawing>
-      </w:r>
-    </w:p>
-    <w:p>
-      <w:pPr>
-        <w:jc w:val="center"/>
-        <w:rPr>
-          <w:rFonts w:ascii="Times New Roman" w:eastAsiaTheme="minorEastAsia" w:hAnsi="Times New Roman" w:cs="Times New Roman"/>
-          <w:sz w:val="24"/>
-          <w:szCs w:val="56"/>
-        </w:rPr>
-      </w:pPr>
-      <w:r>
-        <w:rPr>
-          <w:rFonts w:ascii="Times New Roman" w:eastAsiaTheme="minorEastAsia" w:hAnsi="Times New Roman" w:cs="Times New Roman"/>
-          <w:sz w:val="24"/>
-          <w:szCs w:val="56"/>
-        </w:rPr>
-        <w:t>Figure 1: Impulse Invariance Frequency Response</w:t>
-      </w:r>
-    </w:p>
-    <w:p>
-      <w:pPr>
-        <w:rPr>
-          <w:rFonts w:ascii="Times New Roman" w:eastAsiaTheme="minorEastAsia" w:hAnsi="Times New Roman" w:cs="Times New Roman"/>
-          <w:sz w:val="24"/>
-          <w:szCs w:val="56"/>
-        </w:rPr>
-      </w:pPr>
-      <w:r>
-        <w:rPr>
-          <w:rFonts w:ascii="Times New Roman" w:eastAsiaTheme="minorEastAsia" w:hAnsi="Times New Roman" w:cs="Times New Roman"/>
-          <w:sz w:val="24"/>
-          <w:szCs w:val="56"/>
-        </w:rPr>
-        <w:t xml:space="preserve">The frequency response of the analog filter coefficients generated by the </w:t>
-      </w:r>
-      <w:proofErr w:type="gramStart"/>
-      <w:r>
-        <w:rPr>
-          <w:rFonts w:ascii="Times New Roman" w:eastAsiaTheme="minorEastAsia" w:hAnsi="Times New Roman" w:cs="Times New Roman"/>
-          <w:sz w:val="24"/>
-          <w:szCs w:val="56"/>
-        </w:rPr>
-        <w:t>butter(</w:t>
-      </w:r>
-      <w:proofErr w:type="gramEnd"/>
-      <w:r>
-        <w:rPr>
-          <w:rFonts w:ascii="Times New Roman" w:eastAsiaTheme="minorEastAsia" w:hAnsi="Times New Roman" w:cs="Times New Roman"/>
-          <w:sz w:val="24"/>
-          <w:szCs w:val="56"/>
-        </w:rPr>
-        <w:t>) function can be found below.</w:t>
-      </w:r>
-    </w:p>
-    <w:p>
-      <w:pPr>
-        <w:jc w:val="center"/>
-        <w:rPr>
-          <w:rFonts w:ascii="Times New Roman" w:hAnsi="Times New Roman" w:cs="Times New Roman"/>
-          <w:sz w:val="24"/>
-          <w:szCs w:val="56"/>
-        </w:rPr>
-      </w:pPr>
-      <w:r>
-        <w:rPr>
-          <w:rFonts w:ascii="Times New Roman" w:hAnsi="Times New Roman" w:cs="Times New Roman"/>
-          <w:noProof/>
-          <w:sz w:val="24"/>
-          <w:szCs w:val="56"/>
-        </w:rPr>
-        <w:lastRenderedPageBreak/>
-        <w:drawing>
-          <wp:inline distT="0" distB="0" distL="0" distR="0">
-            <wp:extent cx="4876800" cy="3657600"/>
-            <wp:effectExtent l="0" t="0" r="0" b="0"/>
-            <wp:docPr id="2" name="Picture 2"/>
-            <wp:cNvGraphicFramePr>
-              <a:graphicFrameLocks xmlns:a="http://schemas.openxmlformats.org/drawingml/2006/main" noChangeAspect="1"/>
-            </wp:cNvGraphicFramePr>
-            <a:graphic xmlns:a="http://schemas.openxmlformats.org/drawingml/2006/main">
-              <a:graphicData uri="http://schemas.openxmlformats.org/drawingml/2006/picture">
-                <pic:pic xmlns:pic="http://schemas.openxmlformats.org/drawingml/2006/picture">
-                  <pic:nvPicPr>
-                    <pic:cNvPr id="0" name="butter_analog.jpg"/>
-                    <pic:cNvPicPr/>
-                  </pic:nvPicPr>
-                  <pic:blipFill>
                     <a:blip r:embed="rId5">
                       <a:extLst>
                         <a:ext uri="{28A0092B-C50C-407E-A947-70E740481C1C}">
@@ -1411,40 +1312,40 @@
       <w:pPr>
         <w:jc w:val="center"/>
         <w:rPr>
-          <w:rFonts w:ascii="Times New Roman" w:hAnsi="Times New Roman" w:cs="Times New Roman"/>
-          <w:sz w:val="24"/>
-          <w:szCs w:val="56"/>
-        </w:rPr>
-      </w:pPr>
-      <w:r>
-        <w:rPr>
-          <w:rFonts w:ascii="Times New Roman" w:hAnsi="Times New Roman" w:cs="Times New Roman"/>
-          <w:sz w:val="24"/>
-          <w:szCs w:val="56"/>
-        </w:rPr>
-        <w:t>Figure 2: Analog Butterworth Response</w:t>
-      </w:r>
-    </w:p>
-    <w:p>
-      <w:pPr>
-        <w:rPr>
-          <w:rFonts w:ascii="Times New Roman" w:hAnsi="Times New Roman" w:cs="Times New Roman"/>
-          <w:sz w:val="24"/>
-          <w:szCs w:val="56"/>
-        </w:rPr>
-      </w:pPr>
-      <w:r>
-        <w:rPr>
-          <w:rFonts w:ascii="Times New Roman" w:hAnsi="Times New Roman" w:cs="Times New Roman"/>
-          <w:sz w:val="24"/>
-          <w:szCs w:val="56"/>
-        </w:rPr>
-        <w:t xml:space="preserve">This frequency response is much worse than the response of a digital filter created using the </w:t>
+          <w:rFonts w:ascii="Times New Roman" w:eastAsiaTheme="minorEastAsia" w:hAnsi="Times New Roman" w:cs="Times New Roman"/>
+          <w:sz w:val="24"/>
+          <w:szCs w:val="56"/>
+        </w:rPr>
+      </w:pPr>
+      <w:r>
+        <w:rPr>
+          <w:rFonts w:ascii="Times New Roman" w:eastAsiaTheme="minorEastAsia" w:hAnsi="Times New Roman" w:cs="Times New Roman"/>
+          <w:sz w:val="24"/>
+          <w:szCs w:val="56"/>
+        </w:rPr>
+        <w:t>Figure 1: Impulse Invariance Frequency Response</w:t>
+      </w:r>
+    </w:p>
+    <w:p>
+      <w:pPr>
+        <w:rPr>
+          <w:rFonts w:ascii="Times New Roman" w:eastAsiaTheme="minorEastAsia" w:hAnsi="Times New Roman" w:cs="Times New Roman"/>
+          <w:sz w:val="24"/>
+          <w:szCs w:val="56"/>
+        </w:rPr>
+      </w:pPr>
+      <w:r>
+        <w:rPr>
+          <w:rFonts w:ascii="Times New Roman" w:eastAsiaTheme="minorEastAsia" w:hAnsi="Times New Roman" w:cs="Times New Roman"/>
+          <w:sz w:val="24"/>
+          <w:szCs w:val="56"/>
+        </w:rPr>
+        <w:t xml:space="preserve">The frequency response of the analog filter coefficients generated by the </w:t>
       </w:r>
       <w:proofErr w:type="gramStart"/>
       <w:r>
         <w:rPr>
-          <w:rFonts w:ascii="Times New Roman" w:hAnsi="Times New Roman" w:cs="Times New Roman"/>
+          <w:rFonts w:ascii="Times New Roman" w:eastAsiaTheme="minorEastAsia" w:hAnsi="Times New Roman" w:cs="Times New Roman"/>
           <w:sz w:val="24"/>
           <w:szCs w:val="56"/>
         </w:rPr>
@@ -1453,39 +1354,12 @@
       <w:proofErr w:type="gramEnd"/>
       <w:r>
         <w:rPr>
-          <w:rFonts w:ascii="Times New Roman" w:hAnsi="Times New Roman" w:cs="Times New Roman"/>
-          <w:sz w:val="24"/>
-          <w:szCs w:val="56"/>
-        </w:rPr>
-        <w:t>) function directly, as shown below.</w:t>
-      </w:r>
-      <w:r>
-        <w:rPr>
-          <w:rFonts w:ascii="Times New Roman" w:hAnsi="Times New Roman" w:cs="Times New Roman"/>
-          <w:sz w:val="24"/>
-          <w:szCs w:val="56"/>
-        </w:rPr>
-        <w:t xml:space="preserve"> </w:t>
-      </w:r>
-    </w:p>
-    <w:p>
-      <w:pPr>
-        <w:rPr>
-          <w:rFonts w:ascii="Times New Roman" w:hAnsi="Times New Roman" w:cs="Times New Roman"/>
-          <w:sz w:val="24"/>
-          <w:szCs w:val="56"/>
-        </w:rPr>
-      </w:pPr>
-    </w:p>
-    <w:p>
-      <w:pPr>
-        <w:jc w:val="center"/>
-        <w:rPr>
-          <w:rFonts w:ascii="Times New Roman" w:hAnsi="Times New Roman" w:cs="Times New Roman"/>
-          <w:sz w:val="24"/>
-          <w:szCs w:val="56"/>
-        </w:rPr>
-      </w:pPr>
+          <w:rFonts w:ascii="Times New Roman" w:eastAsiaTheme="minorEastAsia" w:hAnsi="Times New Roman" w:cs="Times New Roman"/>
+          <w:sz w:val="24"/>
+          <w:szCs w:val="56"/>
+        </w:rPr>
+        <w:t>) function can be found below.</w:t>
+      </w:r>
     </w:p>
     <w:p>
       <w:pPr>
@@ -1508,7 +1382,7 @@
           <wp:inline distT="0" distB="0" distL="0" distR="0">
             <wp:extent cx="4876800" cy="3657600"/>
             <wp:effectExtent l="0" t="0" r="0" b="0"/>
-            <wp:docPr id="3" name="Picture 3"/>
+            <wp:docPr id="2" name="Picture 2"/>
             <wp:cNvGraphicFramePr>
               <a:graphicFrameLocks xmlns:a="http://schemas.openxmlformats.org/drawingml/2006/main" noChangeAspect="1"/>
             </wp:cNvGraphicFramePr>
@@ -1516,11 +1390,11 @@
               <a:graphicData uri="http://schemas.openxmlformats.org/drawingml/2006/picture">
                 <pic:pic xmlns:pic="http://schemas.openxmlformats.org/drawingml/2006/picture">
                   <pic:nvPicPr>
-                    <pic:cNvPr id="0" name="butter_digital.jpg"/>
+                    <pic:cNvPr id="0" name="butter_analog.jpg"/>
                     <pic:cNvPicPr/>
                   </pic:nvPicPr>
                   <pic:blipFill>
-                    <a:blip r:embed="rId6" cstate="print">
+                    <a:blip r:embed="rId6">
                       <a:extLst>
                         <a:ext uri="{28A0092B-C50C-407E-A947-70E740481C1C}">
                           <a14:useLocalDpi xmlns:a14="http://schemas.microsoft.com/office/drawing/2010/main" val="0"/>
@@ -1562,6 +1436,146 @@
           <w:sz w:val="24"/>
           <w:szCs w:val="56"/>
         </w:rPr>
+        <w:t>Figure 2: Analog Butterworth Response</w:t>
+      </w:r>
+    </w:p>
+    <w:p>
+      <w:pPr>
+        <w:rPr>
+          <w:rFonts w:ascii="Times New Roman" w:hAnsi="Times New Roman" w:cs="Times New Roman"/>
+          <w:sz w:val="24"/>
+          <w:szCs w:val="56"/>
+        </w:rPr>
+      </w:pPr>
+      <w:r>
+        <w:rPr>
+          <w:rFonts w:ascii="Times New Roman" w:hAnsi="Times New Roman" w:cs="Times New Roman"/>
+          <w:sz w:val="24"/>
+          <w:szCs w:val="56"/>
+        </w:rPr>
+        <w:t xml:space="preserve">This frequency response is much worse than the response of a digital filter created using the </w:t>
+      </w:r>
+      <w:proofErr w:type="gramStart"/>
+      <w:r>
+        <w:rPr>
+          <w:rFonts w:ascii="Times New Roman" w:hAnsi="Times New Roman" w:cs="Times New Roman"/>
+          <w:sz w:val="24"/>
+          <w:szCs w:val="56"/>
+        </w:rPr>
+        <w:t>butter(</w:t>
+      </w:r>
+      <w:proofErr w:type="gramEnd"/>
+      <w:r>
+        <w:rPr>
+          <w:rFonts w:ascii="Times New Roman" w:hAnsi="Times New Roman" w:cs="Times New Roman"/>
+          <w:sz w:val="24"/>
+          <w:szCs w:val="56"/>
+        </w:rPr>
+        <w:t>) function directly, as shown below.</w:t>
+      </w:r>
+      <w:r>
+        <w:rPr>
+          <w:rFonts w:ascii="Times New Roman" w:hAnsi="Times New Roman" w:cs="Times New Roman"/>
+          <w:sz w:val="24"/>
+          <w:szCs w:val="56"/>
+        </w:rPr>
+        <w:t xml:space="preserve"> </w:t>
+      </w:r>
+    </w:p>
+    <w:p>
+      <w:pPr>
+        <w:rPr>
+          <w:rFonts w:ascii="Times New Roman" w:hAnsi="Times New Roman" w:cs="Times New Roman"/>
+          <w:sz w:val="24"/>
+          <w:szCs w:val="56"/>
+        </w:rPr>
+      </w:pPr>
+    </w:p>
+    <w:p>
+      <w:pPr>
+        <w:jc w:val="center"/>
+        <w:rPr>
+          <w:rFonts w:ascii="Times New Roman" w:hAnsi="Times New Roman" w:cs="Times New Roman"/>
+          <w:sz w:val="24"/>
+          <w:szCs w:val="56"/>
+        </w:rPr>
+      </w:pPr>
+    </w:p>
+    <w:p>
+      <w:pPr>
+        <w:jc w:val="center"/>
+        <w:rPr>
+          <w:rFonts w:ascii="Times New Roman" w:hAnsi="Times New Roman" w:cs="Times New Roman"/>
+          <w:sz w:val="24"/>
+          <w:szCs w:val="56"/>
+        </w:rPr>
+      </w:pPr>
+      <w:r>
+        <w:rPr>
+          <w:rFonts w:ascii="Times New Roman" w:hAnsi="Times New Roman" w:cs="Times New Roman"/>
+          <w:noProof/>
+          <w:sz w:val="24"/>
+          <w:szCs w:val="56"/>
+        </w:rPr>
+        <w:lastRenderedPageBreak/>
+        <w:drawing>
+          <wp:inline distT="0" distB="0" distL="0" distR="0">
+            <wp:extent cx="4876800" cy="3657600"/>
+            <wp:effectExtent l="0" t="0" r="0" b="0"/>
+            <wp:docPr id="3" name="Picture 3"/>
+            <wp:cNvGraphicFramePr>
+              <a:graphicFrameLocks xmlns:a="http://schemas.openxmlformats.org/drawingml/2006/main" noChangeAspect="1"/>
+            </wp:cNvGraphicFramePr>
+            <a:graphic xmlns:a="http://schemas.openxmlformats.org/drawingml/2006/main">
+              <a:graphicData uri="http://schemas.openxmlformats.org/drawingml/2006/picture">
+                <pic:pic xmlns:pic="http://schemas.openxmlformats.org/drawingml/2006/picture">
+                  <pic:nvPicPr>
+                    <pic:cNvPr id="0" name="butter_digital.jpg"/>
+                    <pic:cNvPicPr/>
+                  </pic:nvPicPr>
+                  <pic:blipFill>
+                    <a:blip r:embed="rId7" cstate="print">
+                      <a:extLst>
+                        <a:ext uri="{28A0092B-C50C-407E-A947-70E740481C1C}">
+                          <a14:useLocalDpi xmlns:a14="http://schemas.microsoft.com/office/drawing/2010/main" val="0"/>
+                        </a:ext>
+                      </a:extLst>
+                    </a:blip>
+                    <a:stretch>
+                      <a:fillRect/>
+                    </a:stretch>
+                  </pic:blipFill>
+                  <pic:spPr>
+                    <a:xfrm>
+                      <a:off x="0" y="0"/>
+                      <a:ext cx="4876800" cy="3657600"/>
+                    </a:xfrm>
+                    <a:prstGeom prst="rect">
+                      <a:avLst/>
+                    </a:prstGeom>
+                  </pic:spPr>
+                </pic:pic>
+              </a:graphicData>
+            </a:graphic>
+          </wp:inline>
+        </w:drawing>
+      </w:r>
+    </w:p>
+    <w:p>
+      <w:pPr>
+        <w:jc w:val="center"/>
+        <w:rPr>
+          <w:rFonts w:ascii="Times New Roman" w:hAnsi="Times New Roman" w:cs="Times New Roman"/>
+          <w:sz w:val="24"/>
+          <w:szCs w:val="56"/>
+        </w:rPr>
+      </w:pPr>
+      <w:r>
+        <w:rPr>
+          <w:rFonts w:ascii="Times New Roman" w:hAnsi="Times New Roman" w:cs="Times New Roman"/>
+          <w:sz w:val="24"/>
+          <w:szCs w:val="56"/>
+        </w:rPr>
         <w:t>Figure 3: Digital Butterworth Response</w:t>
       </w:r>
     </w:p>
@@ -1700,7 +1714,7 @@
                     <pic:cNvPicPr/>
                   </pic:nvPicPr>
                   <pic:blipFill>
-                    <a:blip r:embed="rId7">
+                    <a:blip r:embed="rId8">
                       <a:extLst>
                         <a:ext uri="{28A0092B-C50C-407E-A947-70E740481C1C}">
                           <a14:useLocalDpi xmlns:a14="http://schemas.microsoft.com/office/drawing/2010/main" val="0"/>
@@ -1742,18 +1756,24 @@
           <w:sz w:val="24"/>
           <w:szCs w:val="56"/>
         </w:rPr>
-        <w:t xml:space="preserve">Figure 4: Bilinear Transformation Frequency </w:t>
-      </w:r>
-      <w:proofErr w:type="spellStart"/>
-      <w:r>
-        <w:rPr>
-          <w:rFonts w:ascii="Times New Roman" w:hAnsi="Times New Roman" w:cs="Times New Roman"/>
-          <w:sz w:val="24"/>
-          <w:szCs w:val="56"/>
-        </w:rPr>
-        <w:t>Reponse</w:t>
-      </w:r>
-      <w:proofErr w:type="spellEnd"/>
+        <w:t>Figure 4: Bilinear Transformation Frequency Re</w:t>
+      </w:r>
+      <w:r>
+        <w:rPr>
+          <w:rFonts w:ascii="Times New Roman" w:hAnsi="Times New Roman" w:cs="Times New Roman"/>
+          <w:sz w:val="24"/>
+          <w:szCs w:val="56"/>
+        </w:rPr>
+        <w:t>s</w:t>
+      </w:r>
+      <w:r>
+        <w:rPr>
+          <w:rFonts w:ascii="Times New Roman" w:hAnsi="Times New Roman" w:cs="Times New Roman"/>
+          <w:sz w:val="24"/>
+          <w:szCs w:val="56"/>
+        </w:rPr>
+        <w:t>ponse</w:t>
+      </w:r>
     </w:p>
     <w:p>
       <w:pPr>
@@ -1862,7 +1882,7 @@
                     <pic:cNvPicPr/>
                   </pic:nvPicPr>
                   <pic:blipFill>
-                    <a:blip r:embed="rId8">
+                    <a:blip r:embed="rId9">
                       <a:extLst>
                         <a:ext uri="{28A0092B-C50C-407E-A947-70E740481C1C}">
                           <a14:useLocalDpi xmlns:a14="http://schemas.microsoft.com/office/drawing/2010/main" val="0"/>
@@ -1979,99 +1999,6 @@
                 <pic:pic xmlns:pic="http://schemas.openxmlformats.org/drawingml/2006/picture">
                   <pic:nvPicPr>
                     <pic:cNvPr id="8" name="bilinear_elliptic.jpg"/>
-                    <pic:cNvPicPr/>
-                  </pic:nvPicPr>
-                  <pic:blipFill>
-                    <a:blip r:embed="rId9">
-                      <a:extLst>
-                        <a:ext uri="{28A0092B-C50C-407E-A947-70E740481C1C}">
-                          <a14:useLocalDpi xmlns:a14="http://schemas.microsoft.com/office/drawing/2010/main" val="0"/>
-                        </a:ext>
-                      </a:extLst>
-                    </a:blip>
-                    <a:stretch>
-                      <a:fillRect/>
-                    </a:stretch>
-                  </pic:blipFill>
-                  <pic:spPr>
-                    <a:xfrm>
-                      <a:off x="0" y="0"/>
-                      <a:ext cx="4873752" cy="3657600"/>
-                    </a:xfrm>
-                    <a:prstGeom prst="rect">
-                      <a:avLst/>
-                    </a:prstGeom>
-                  </pic:spPr>
-                </pic:pic>
-              </a:graphicData>
-            </a:graphic>
-          </wp:inline>
-        </w:drawing>
-      </w:r>
-    </w:p>
-    <w:p>
-      <w:pPr>
-        <w:jc w:val="center"/>
-        <w:rPr>
-          <w:rFonts w:ascii="Times New Roman" w:hAnsi="Times New Roman" w:cs="Times New Roman"/>
-          <w:sz w:val="24"/>
-          <w:szCs w:val="56"/>
-        </w:rPr>
-      </w:pPr>
-      <w:r>
-        <w:rPr>
-          <w:rFonts w:ascii="Times New Roman" w:hAnsi="Times New Roman" w:cs="Times New Roman"/>
-          <w:sz w:val="24"/>
-          <w:szCs w:val="56"/>
-        </w:rPr>
-        <w:t xml:space="preserve">Figure 6: Elliptic </w:t>
-      </w:r>
-      <w:r>
-        <w:rPr>
-          <w:rFonts w:ascii="Times New Roman" w:hAnsi="Times New Roman" w:cs="Times New Roman"/>
-          <w:sz w:val="24"/>
-          <w:szCs w:val="56"/>
-        </w:rPr>
-        <w:t xml:space="preserve">Digital </w:t>
-      </w:r>
-      <w:r>
-        <w:rPr>
-          <w:rFonts w:ascii="Times New Roman" w:hAnsi="Times New Roman" w:cs="Times New Roman"/>
-          <w:sz w:val="24"/>
-          <w:szCs w:val="56"/>
-        </w:rPr>
-        <w:t>Filter Bilinear Transformation Response</w:t>
-      </w:r>
-    </w:p>
-    <w:p>
-      <w:pPr>
-        <w:jc w:val="center"/>
-        <w:rPr>
-          <w:rFonts w:ascii="Times New Roman" w:hAnsi="Times New Roman" w:cs="Times New Roman"/>
-          <w:sz w:val="24"/>
-          <w:szCs w:val="56"/>
-        </w:rPr>
-      </w:pPr>
-      <w:r>
-        <w:rPr>
-          <w:rFonts w:ascii="Times New Roman" w:hAnsi="Times New Roman" w:cs="Times New Roman"/>
-          <w:noProof/>
-          <w:sz w:val="24"/>
-          <w:szCs w:val="56"/>
-        </w:rPr>
-        <w:drawing>
-          <wp:inline distT="0" distB="0" distL="0" distR="0">
-            <wp:extent cx="4873752" cy="3657600"/>
-            <wp:effectExtent l="0" t="0" r="3175" b="0"/>
-            <wp:docPr id="9" name="Picture 9"/>
-            <wp:cNvGraphicFramePr>
-              <a:graphicFrameLocks xmlns:a="http://schemas.openxmlformats.org/drawingml/2006/main" noChangeAspect="1"/>
-            </wp:cNvGraphicFramePr>
-            <a:graphic xmlns:a="http://schemas.openxmlformats.org/drawingml/2006/main">
-              <a:graphicData uri="http://schemas.openxmlformats.org/drawingml/2006/picture">
-                <pic:pic xmlns:pic="http://schemas.openxmlformats.org/drawingml/2006/picture">
-                  <pic:nvPicPr>
-                    <pic:cNvPr id="9" name="elliptic_analog.jpg"/>
                     <pic:cNvPicPr/>
                   </pic:nvPicPr>
                   <pic:blipFill>
@@ -2117,6 +2044,99 @@
           <w:sz w:val="24"/>
           <w:szCs w:val="56"/>
         </w:rPr>
+        <w:t xml:space="preserve">Figure 6: Elliptic </w:t>
+      </w:r>
+      <w:r>
+        <w:rPr>
+          <w:rFonts w:ascii="Times New Roman" w:hAnsi="Times New Roman" w:cs="Times New Roman"/>
+          <w:sz w:val="24"/>
+          <w:szCs w:val="56"/>
+        </w:rPr>
+        <w:t xml:space="preserve">Digital </w:t>
+      </w:r>
+      <w:r>
+        <w:rPr>
+          <w:rFonts w:ascii="Times New Roman" w:hAnsi="Times New Roman" w:cs="Times New Roman"/>
+          <w:sz w:val="24"/>
+          <w:szCs w:val="56"/>
+        </w:rPr>
+        <w:t>Filter Bilinear Transformation Response</w:t>
+      </w:r>
+    </w:p>
+    <w:p>
+      <w:pPr>
+        <w:jc w:val="center"/>
+        <w:rPr>
+          <w:rFonts w:ascii="Times New Roman" w:hAnsi="Times New Roman" w:cs="Times New Roman"/>
+          <w:sz w:val="24"/>
+          <w:szCs w:val="56"/>
+        </w:rPr>
+      </w:pPr>
+      <w:r>
+        <w:rPr>
+          <w:rFonts w:ascii="Times New Roman" w:hAnsi="Times New Roman" w:cs="Times New Roman"/>
+          <w:noProof/>
+          <w:sz w:val="24"/>
+          <w:szCs w:val="56"/>
+        </w:rPr>
+        <w:drawing>
+          <wp:inline distT="0" distB="0" distL="0" distR="0">
+            <wp:extent cx="4873752" cy="3657600"/>
+            <wp:effectExtent l="0" t="0" r="3175" b="0"/>
+            <wp:docPr id="9" name="Picture 9"/>
+            <wp:cNvGraphicFramePr>
+              <a:graphicFrameLocks xmlns:a="http://schemas.openxmlformats.org/drawingml/2006/main" noChangeAspect="1"/>
+            </wp:cNvGraphicFramePr>
+            <a:graphic xmlns:a="http://schemas.openxmlformats.org/drawingml/2006/main">
+              <a:graphicData uri="http://schemas.openxmlformats.org/drawingml/2006/picture">
+                <pic:pic xmlns:pic="http://schemas.openxmlformats.org/drawingml/2006/picture">
+                  <pic:nvPicPr>
+                    <pic:cNvPr id="9" name="elliptic_analog.jpg"/>
+                    <pic:cNvPicPr/>
+                  </pic:nvPicPr>
+                  <pic:blipFill>
+                    <a:blip r:embed="rId11">
+                      <a:extLst>
+                        <a:ext uri="{28A0092B-C50C-407E-A947-70E740481C1C}">
+                          <a14:useLocalDpi xmlns:a14="http://schemas.microsoft.com/office/drawing/2010/main" val="0"/>
+                        </a:ext>
+                      </a:extLst>
+                    </a:blip>
+                    <a:stretch>
+                      <a:fillRect/>
+                    </a:stretch>
+                  </pic:blipFill>
+                  <pic:spPr>
+                    <a:xfrm>
+                      <a:off x="0" y="0"/>
+                      <a:ext cx="4873752" cy="3657600"/>
+                    </a:xfrm>
+                    <a:prstGeom prst="rect">
+                      <a:avLst/>
+                    </a:prstGeom>
+                  </pic:spPr>
+                </pic:pic>
+              </a:graphicData>
+            </a:graphic>
+          </wp:inline>
+        </w:drawing>
+      </w:r>
+    </w:p>
+    <w:p>
+      <w:pPr>
+        <w:jc w:val="center"/>
+        <w:rPr>
+          <w:rFonts w:ascii="Times New Roman" w:hAnsi="Times New Roman" w:cs="Times New Roman"/>
+          <w:sz w:val="24"/>
+          <w:szCs w:val="56"/>
+        </w:rPr>
+      </w:pPr>
+      <w:r>
+        <w:rPr>
+          <w:rFonts w:ascii="Times New Roman" w:hAnsi="Times New Roman" w:cs="Times New Roman"/>
+          <w:sz w:val="24"/>
+          <w:szCs w:val="56"/>
+        </w:rPr>
         <w:t>Figure 7: Elliptic Analog Filter Bilinear Transformation Response</w:t>
       </w:r>
     </w:p>
@@ -2212,7 +2232,7 @@
                     <pic:cNvPicPr/>
                   </pic:nvPicPr>
                   <pic:blipFill>
-                    <a:blip r:embed="rId11">
+                    <a:blip r:embed="rId12">
                       <a:extLst>
                         <a:ext uri="{28A0092B-C50C-407E-A947-70E740481C1C}">
                           <a14:useLocalDpi xmlns:a14="http://schemas.microsoft.com/office/drawing/2010/main" val="0"/>
@@ -2355,99 +2375,6 @@
                 <pic:pic xmlns:pic="http://schemas.openxmlformats.org/drawingml/2006/picture">
                   <pic:nvPicPr>
                     <pic:cNvPr id="0" name="theoretical_butter_fda.jpg"/>
-                    <pic:cNvPicPr/>
-                  </pic:nvPicPr>
-                  <pic:blipFill>
-                    <a:blip r:embed="rId12">
-                      <a:extLst>
-                        <a:ext uri="{28A0092B-C50C-407E-A947-70E740481C1C}">
-                          <a14:useLocalDpi xmlns:a14="http://schemas.microsoft.com/office/drawing/2010/main" val="0"/>
-                        </a:ext>
-                      </a:extLst>
-                    </a:blip>
-                    <a:stretch>
-                      <a:fillRect/>
-                    </a:stretch>
-                  </pic:blipFill>
-                  <pic:spPr>
-                    <a:xfrm>
-                      <a:off x="0" y="0"/>
-                      <a:ext cx="4876800" cy="3657600"/>
-                    </a:xfrm>
-                    <a:prstGeom prst="rect">
-                      <a:avLst/>
-                    </a:prstGeom>
-                  </pic:spPr>
-                </pic:pic>
-              </a:graphicData>
-            </a:graphic>
-          </wp:inline>
-        </w:drawing>
-      </w:r>
-    </w:p>
-    <w:p>
-      <w:pPr>
-        <w:jc w:val="center"/>
-        <w:rPr>
-          <w:rFonts w:ascii="Times New Roman" w:hAnsi="Times New Roman" w:cs="Times New Roman"/>
-          <w:sz w:val="24"/>
-          <w:szCs w:val="56"/>
-        </w:rPr>
-      </w:pPr>
-      <w:r>
-        <w:rPr>
-          <w:rFonts w:ascii="Times New Roman" w:hAnsi="Times New Roman" w:cs="Times New Roman"/>
-          <w:sz w:val="24"/>
-          <w:szCs w:val="56"/>
-        </w:rPr>
-        <w:t xml:space="preserve">Figure </w:t>
-      </w:r>
-      <w:r>
-        <w:rPr>
-          <w:rFonts w:ascii="Times New Roman" w:hAnsi="Times New Roman" w:cs="Times New Roman"/>
-          <w:sz w:val="24"/>
-          <w:szCs w:val="56"/>
-        </w:rPr>
-        <w:t>9</w:t>
-      </w:r>
-      <w:r>
-        <w:rPr>
-          <w:rFonts w:ascii="Times New Roman" w:hAnsi="Times New Roman" w:cs="Times New Roman"/>
-          <w:sz w:val="24"/>
-          <w:szCs w:val="56"/>
-        </w:rPr>
-        <w:t>: Theoretical Frequency Response – Butterworth Bilinear</w:t>
-      </w:r>
-    </w:p>
-    <w:p>
-      <w:pPr>
-        <w:jc w:val="center"/>
-        <w:rPr>
-          <w:rFonts w:ascii="Times New Roman" w:hAnsi="Times New Roman" w:cs="Times New Roman"/>
-          <w:sz w:val="24"/>
-          <w:szCs w:val="56"/>
-        </w:rPr>
-      </w:pPr>
-      <w:r>
-        <w:rPr>
-          <w:rFonts w:ascii="Times New Roman" w:hAnsi="Times New Roman" w:cs="Times New Roman"/>
-          <w:noProof/>
-          <w:sz w:val="24"/>
-          <w:szCs w:val="56"/>
-        </w:rPr>
-        <w:drawing>
-          <wp:inline distT="0" distB="0" distL="0" distR="0">
-            <wp:extent cx="4876800" cy="3657600"/>
-            <wp:effectExtent l="0" t="0" r="0" b="0"/>
-            <wp:docPr id="5" name="Picture 5"/>
-            <wp:cNvGraphicFramePr>
-              <a:graphicFrameLocks xmlns:a="http://schemas.openxmlformats.org/drawingml/2006/main" noChangeAspect="1"/>
-            </wp:cNvGraphicFramePr>
-            <a:graphic xmlns:a="http://schemas.openxmlformats.org/drawingml/2006/main">
-              <a:graphicData uri="http://schemas.openxmlformats.org/drawingml/2006/picture">
-                <pic:pic xmlns:pic="http://schemas.openxmlformats.org/drawingml/2006/picture">
-                  <pic:nvPicPr>
-                    <pic:cNvPr id="0" name="theoretical_elliptic_fda.jpg"/>
                     <pic:cNvPicPr/>
                   </pic:nvPicPr>
                   <pic:blipFill>
@@ -2501,6 +2428,99 @@
           <w:sz w:val="24"/>
           <w:szCs w:val="56"/>
         </w:rPr>
+        <w:t>9</w:t>
+      </w:r>
+      <w:r>
+        <w:rPr>
+          <w:rFonts w:ascii="Times New Roman" w:hAnsi="Times New Roman" w:cs="Times New Roman"/>
+          <w:sz w:val="24"/>
+          <w:szCs w:val="56"/>
+        </w:rPr>
+        <w:t>: Theoretical Frequency Response – Butterworth Bilinear</w:t>
+      </w:r>
+    </w:p>
+    <w:p>
+      <w:pPr>
+        <w:jc w:val="center"/>
+        <w:rPr>
+          <w:rFonts w:ascii="Times New Roman" w:hAnsi="Times New Roman" w:cs="Times New Roman"/>
+          <w:sz w:val="24"/>
+          <w:szCs w:val="56"/>
+        </w:rPr>
+      </w:pPr>
+      <w:r>
+        <w:rPr>
+          <w:rFonts w:ascii="Times New Roman" w:hAnsi="Times New Roman" w:cs="Times New Roman"/>
+          <w:noProof/>
+          <w:sz w:val="24"/>
+          <w:szCs w:val="56"/>
+        </w:rPr>
+        <w:drawing>
+          <wp:inline distT="0" distB="0" distL="0" distR="0">
+            <wp:extent cx="4876800" cy="3657600"/>
+            <wp:effectExtent l="0" t="0" r="0" b="0"/>
+            <wp:docPr id="5" name="Picture 5"/>
+            <wp:cNvGraphicFramePr>
+              <a:graphicFrameLocks xmlns:a="http://schemas.openxmlformats.org/drawingml/2006/main" noChangeAspect="1"/>
+            </wp:cNvGraphicFramePr>
+            <a:graphic xmlns:a="http://schemas.openxmlformats.org/drawingml/2006/main">
+              <a:graphicData uri="http://schemas.openxmlformats.org/drawingml/2006/picture">
+                <pic:pic xmlns:pic="http://schemas.openxmlformats.org/drawingml/2006/picture">
+                  <pic:nvPicPr>
+                    <pic:cNvPr id="0" name="theoretical_elliptic_fda.jpg"/>
+                    <pic:cNvPicPr/>
+                  </pic:nvPicPr>
+                  <pic:blipFill>
+                    <a:blip r:embed="rId14">
+                      <a:extLst>
+                        <a:ext uri="{28A0092B-C50C-407E-A947-70E740481C1C}">
+                          <a14:useLocalDpi xmlns:a14="http://schemas.microsoft.com/office/drawing/2010/main" val="0"/>
+                        </a:ext>
+                      </a:extLst>
+                    </a:blip>
+                    <a:stretch>
+                      <a:fillRect/>
+                    </a:stretch>
+                  </pic:blipFill>
+                  <pic:spPr>
+                    <a:xfrm>
+                      <a:off x="0" y="0"/>
+                      <a:ext cx="4876800" cy="3657600"/>
+                    </a:xfrm>
+                    <a:prstGeom prst="rect">
+                      <a:avLst/>
+                    </a:prstGeom>
+                  </pic:spPr>
+                </pic:pic>
+              </a:graphicData>
+            </a:graphic>
+          </wp:inline>
+        </w:drawing>
+      </w:r>
+    </w:p>
+    <w:p>
+      <w:pPr>
+        <w:jc w:val="center"/>
+        <w:rPr>
+          <w:rFonts w:ascii="Times New Roman" w:hAnsi="Times New Roman" w:cs="Times New Roman"/>
+          <w:sz w:val="24"/>
+          <w:szCs w:val="56"/>
+        </w:rPr>
+      </w:pPr>
+      <w:r>
+        <w:rPr>
+          <w:rFonts w:ascii="Times New Roman" w:hAnsi="Times New Roman" w:cs="Times New Roman"/>
+          <w:sz w:val="24"/>
+          <w:szCs w:val="56"/>
+        </w:rPr>
+        <w:t xml:space="preserve">Figure </w:t>
+      </w:r>
+      <w:r>
+        <w:rPr>
+          <w:rFonts w:ascii="Times New Roman" w:hAnsi="Times New Roman" w:cs="Times New Roman"/>
+          <w:sz w:val="24"/>
+          <w:szCs w:val="56"/>
+        </w:rPr>
         <w:t>10</w:t>
       </w:r>
       <w:r>
@@ -2554,18 +2574,16 @@
           <w:sz w:val="24"/>
           <w:szCs w:val="56"/>
         </w:rPr>
-        <w:t xml:space="preserve">In both of the comparisons, it is very noticeable that the actual attenuation in the stopbands is much greater than the theoretical attenuation. This is because the noise going into the oscilloscope becomes greater than the </w:t>
-      </w:r>
-      <w:proofErr w:type="spellStart"/>
-      <w:r>
-        <w:rPr>
-          <w:rFonts w:ascii="Times New Roman" w:hAnsi="Times New Roman" w:cs="Times New Roman"/>
-          <w:sz w:val="24"/>
-          <w:szCs w:val="56"/>
-        </w:rPr>
-        <w:t>actua</w:t>
-      </w:r>
-      <w:proofErr w:type="spellEnd"/>
+        <w:t>In both of the comparisons, it is very noticeable that the actual attenuation in the stopbands is much greater than the theoretical attenuation. This is because the noise going into the oscilloscope becomes greater than the actua</w:t>
+      </w:r>
+      <w:r>
+        <w:rPr>
+          <w:rFonts w:ascii="Times New Roman" w:hAnsi="Times New Roman" w:cs="Times New Roman"/>
+          <w:sz w:val="24"/>
+          <w:szCs w:val="56"/>
+        </w:rPr>
+        <w:t>l</w:t>
+      </w:r>
       <w:r>
         <w:rPr>
           <w:rFonts w:ascii="Times New Roman" w:hAnsi="Times New Roman" w:cs="Times New Roman"/>
@@ -2622,7 +2640,7 @@
             <wp:cNvGraphicFramePr/>
             <a:graphic xmlns:a="http://schemas.openxmlformats.org/drawingml/2006/main">
               <a:graphicData uri="http://schemas.openxmlformats.org/drawingml/2006/chart">
-                <c:chart xmlns:c="http://schemas.openxmlformats.org/drawingml/2006/chart" xmlns:r="http://schemas.openxmlformats.org/officeDocument/2006/relationships" r:id="rId14"/>
+                <c:chart xmlns:c="http://schemas.openxmlformats.org/drawingml/2006/chart" xmlns:r="http://schemas.openxmlformats.org/officeDocument/2006/relationships" r:id="rId15"/>
               </a:graphicData>
             </a:graphic>
           </wp:inline>
@@ -2663,8 +2681,6 @@
         </w:rPr>
         <w:t>Next, the same was done for the Elliptic Filter using Bilinear Transformation. The comparison of the experimental and theoretical frequency responses is shown below.</w:t>
       </w:r>
-      <w:bookmarkStart w:id="0" w:name="_GoBack"/>
-      <w:bookmarkEnd w:id="0"/>
     </w:p>
     <w:p>
       <w:pPr>
@@ -2688,7 +2704,7 @@
             <wp:cNvGraphicFramePr/>
             <a:graphic xmlns:a="http://schemas.openxmlformats.org/drawingml/2006/main">
               <a:graphicData uri="http://schemas.openxmlformats.org/drawingml/2006/chart">
-                <c:chart xmlns:c="http://schemas.openxmlformats.org/drawingml/2006/chart" xmlns:r="http://schemas.openxmlformats.org/officeDocument/2006/relationships" r:id="rId15"/>
+                <c:chart xmlns:c="http://schemas.openxmlformats.org/drawingml/2006/chart" xmlns:r="http://schemas.openxmlformats.org/officeDocument/2006/relationships" r:id="rId16"/>
               </a:graphicData>
             </a:graphic>
           </wp:inline>
@@ -2843,25 +2859,23 @@
           <w:sz w:val="24"/>
           <w:szCs w:val="56"/>
         </w:rPr>
-        <w:t xml:space="preserve"> Filter designed using the Parks McClellan method having an order of 59 and an Elliptic </w:t>
-      </w:r>
-      <w:proofErr w:type="spellStart"/>
-      <w:r>
-        <w:rPr>
-          <w:rFonts w:ascii="Times New Roman" w:hAnsi="Times New Roman" w:cs="Times New Roman"/>
-          <w:sz w:val="24"/>
-          <w:szCs w:val="56"/>
-        </w:rPr>
-        <w:t>Fitler</w:t>
-      </w:r>
-      <w:proofErr w:type="spellEnd"/>
-      <w:r>
-        <w:rPr>
-          <w:rFonts w:ascii="Times New Roman" w:hAnsi="Times New Roman" w:cs="Times New Roman"/>
-          <w:sz w:val="24"/>
-          <w:szCs w:val="56"/>
-        </w:rPr>
-        <w:t xml:space="preserve"> designed using the Bilinear Transformation method having an order of 10. The number of taps required for the FIR filter can be cut in half by taking advantage of the symmetry of the coefficients, but it would still require 30 taps, which is much more than the number required for the Elliptic Filter. Because of this, I would say that the IIR filter is more efficient even though it does require slightly more memory.</w:t>
+        <w:t xml:space="preserve"> Filter designed using the Parks McClellan method having an order of 59 and an Elliptic Fi</w:t>
+      </w:r>
+      <w:r>
+        <w:rPr>
+          <w:rFonts w:ascii="Times New Roman" w:hAnsi="Times New Roman" w:cs="Times New Roman"/>
+          <w:sz w:val="24"/>
+          <w:szCs w:val="56"/>
+        </w:rPr>
+        <w:t>lt</w:t>
+      </w:r>
+      <w:r>
+        <w:rPr>
+          <w:rFonts w:ascii="Times New Roman" w:hAnsi="Times New Roman" w:cs="Times New Roman"/>
+          <w:sz w:val="24"/>
+          <w:szCs w:val="56"/>
+        </w:rPr>
+        <w:t>er designed using the Bilinear Transformation method having an order of 10. The number of taps required for the FIR filter can be cut in half by taking advantage of the symmetry of the coefficients, but it would still require 30 taps, which is much more than the number required for the Elliptic Filter. Because of this, I would say that the IIR filter is more efficient even though it does require slightly more memory.</w:t>
       </w:r>
     </w:p>
     <w:p>
@@ -3004,7 +3018,15 @@
           <w:sz w:val="28"/>
           <w:szCs w:val="56"/>
         </w:rPr>
-        <w:t>Filter_code.m</w:t>
+        <w:t>f</w:t>
+      </w:r>
+      <w:r>
+        <w:rPr>
+          <w:rFonts w:ascii="Times New Roman" w:hAnsi="Times New Roman" w:cs="Times New Roman"/>
+          <w:sz w:val="28"/>
+          <w:szCs w:val="56"/>
+        </w:rPr>
+        <w:t>ilter_code.m</w:t>
       </w:r>
       <w:proofErr w:type="spellEnd"/>
     </w:p>
@@ -6026,8 +6048,9 @@
           <w:szCs w:val="19"/>
           <w:highlight w:val="white"/>
         </w:rPr>
-        <w:t>//</w:t>
-      </w:r>
+        <w:t xml:space="preserve">//float </w:t>
+      </w:r>
+      <w:proofErr w:type="gramStart"/>
       <w:r>
         <w:rPr>
           <w:rFonts w:ascii="Consolas" w:hAnsi="Consolas" w:cs="Consolas"/>
@@ -6036,9 +6059,9 @@
           <w:szCs w:val="19"/>
           <w:highlight w:val="white"/>
         </w:rPr>
-        <w:t xml:space="preserve">float </w:t>
-      </w:r>
-      <w:proofErr w:type="gramStart"/>
+        <w:t>x[</w:t>
+      </w:r>
+      <w:proofErr w:type="gramEnd"/>
       <w:r>
         <w:rPr>
           <w:rFonts w:ascii="Consolas" w:hAnsi="Consolas" w:cs="Consolas"/>
@@ -6047,9 +6070,23 @@
           <w:szCs w:val="19"/>
           <w:highlight w:val="white"/>
         </w:rPr>
-        <w:t>x[</w:t>
-      </w:r>
-      <w:proofErr w:type="gramEnd"/>
+        <w:t>N+1] = {0.0, 0.0, 0.0, 0.0, 0.0, 0.0, 0.0, 0.0, 0.0, 0.0, 0.0};</w:t>
+      </w:r>
+    </w:p>
+    <w:p>
+      <w:pPr>
+        <w:autoSpaceDE w:val="0"/>
+        <w:autoSpaceDN w:val="0"/>
+        <w:adjustRightInd w:val="0"/>
+        <w:spacing w:after="0" w:line="240" w:lineRule="auto"/>
+        <w:rPr>
+          <w:rFonts w:ascii="Consolas" w:hAnsi="Consolas" w:cs="Consolas"/>
+          <w:color w:val="000000"/>
+          <w:sz w:val="19"/>
+          <w:szCs w:val="19"/>
+          <w:highlight w:val="white"/>
+        </w:rPr>
+      </w:pPr>
       <w:r>
         <w:rPr>
           <w:rFonts w:ascii="Consolas" w:hAnsi="Consolas" w:cs="Consolas"/>
@@ -6058,42 +6095,7 @@
           <w:szCs w:val="19"/>
           <w:highlight w:val="white"/>
         </w:rPr>
-        <w:t>N+1] = {0.0, 0.0, 0.0, 0.0, 0.0, 0.0, 0.0, 0.0, 0.0, 0.0, 0.0};</w:t>
-      </w:r>
-    </w:p>
-    <w:p>
-      <w:pPr>
-        <w:autoSpaceDE w:val="0"/>
-        <w:autoSpaceDN w:val="0"/>
-        <w:adjustRightInd w:val="0"/>
-        <w:spacing w:after="0" w:line="240" w:lineRule="auto"/>
-        <w:rPr>
-          <w:rFonts w:ascii="Consolas" w:hAnsi="Consolas" w:cs="Consolas"/>
-          <w:color w:val="000000"/>
-          <w:sz w:val="19"/>
-          <w:szCs w:val="19"/>
-          <w:highlight w:val="white"/>
-        </w:rPr>
-      </w:pPr>
-      <w:r>
-        <w:rPr>
-          <w:rFonts w:ascii="Consolas" w:hAnsi="Consolas" w:cs="Consolas"/>
-          <w:color w:val="008000"/>
-          <w:sz w:val="19"/>
-          <w:szCs w:val="19"/>
-          <w:highlight w:val="white"/>
-        </w:rPr>
-        <w:t>//</w:t>
-      </w:r>
-      <w:r>
-        <w:rPr>
-          <w:rFonts w:ascii="Consolas" w:hAnsi="Consolas" w:cs="Consolas"/>
-          <w:color w:val="008000"/>
-          <w:sz w:val="19"/>
-          <w:szCs w:val="19"/>
-          <w:highlight w:val="white"/>
-        </w:rPr>
-        <w:t xml:space="preserve">float </w:t>
+        <w:t xml:space="preserve">//float </w:t>
       </w:r>
       <w:proofErr w:type="gramStart"/>
       <w:r>
@@ -12904,7 +12906,17 @@
           <w:sz w:val="28"/>
           <w:szCs w:val="56"/>
         </w:rPr>
-        <w:t>Coeff.h</w:t>
+        <w:t>c</w:t>
+      </w:r>
+      <w:bookmarkStart w:id="0" w:name="_GoBack"/>
+      <w:bookmarkEnd w:id="0"/>
+      <w:r>
+        <w:rPr>
+          <w:rFonts w:ascii="Times New Roman" w:hAnsi="Times New Roman" w:cs="Times New Roman"/>
+          <w:sz w:val="28"/>
+          <w:szCs w:val="56"/>
+        </w:rPr>
+        <w:t>oeff.h</w:t>
       </w:r>
       <w:proofErr w:type="spellEnd"/>
     </w:p>
@@ -16871,7 +16883,7 @@
 </file>
 
 <file path=word/styles.xml><?xml version="1.0" encoding="utf-8"?>
-<w:styles xmlns:mc="http://schemas.openxmlformats.org/markup-compatibility/2006" xmlns:r="http://schemas.openxmlformats.org/officeDocument/2006/relationships" xmlns:w="http://schemas.openxmlformats.org/wordprocessingml/2006/main" xmlns:w14="http://schemas.microsoft.com/office/word/2010/wordml" xmlns:w15="http://schemas.microsoft.com/office/word/2012/wordml" mc:Ignorable="w14 w15">
+<w:styles xmlns:mc="http://schemas.openxmlformats.org/markup-compatibility/2006" xmlns:r="http://schemas.openxmlformats.org/officeDocument/2006/relationships" xmlns:w="http://schemas.openxmlformats.org/wordprocessingml/2006/main" xmlns:w14="http://schemas.microsoft.com/office/word/2010/wordml" mc:Ignorable="w14">
   <w:docDefaults>
     <w:rPrDefault>
       <w:rPr>
@@ -16887,378 +16899,385 @@
       </w:pPr>
     </w:pPrDefault>
   </w:docDefaults>
-  <w:latentStyles w:defLockedState="0" w:defUIPriority="99" w:defSemiHidden="0" w:defUnhideWhenUsed="0" w:defQFormat="0" w:count="371">
-    <w:lsdException w:name="Normal" w:uiPriority="0" w:qFormat="1"/>
-    <w:lsdException w:name="heading 1" w:uiPriority="9" w:qFormat="1"/>
-    <w:lsdException w:name="heading 2" w:semiHidden="1" w:uiPriority="9" w:unhideWhenUsed="1" w:qFormat="1"/>
-    <w:lsdException w:name="heading 3" w:semiHidden="1" w:uiPriority="9" w:unhideWhenUsed="1" w:qFormat="1"/>
-    <w:lsdException w:name="heading 4" w:semiHidden="1" w:uiPriority="9" w:unhideWhenUsed="1" w:qFormat="1"/>
-    <w:lsdException w:name="heading 5" w:semiHidden="1" w:uiPriority="9" w:unhideWhenUsed="1" w:qFormat="1"/>
-    <w:lsdException w:name="heading 6" w:semiHidden="1" w:uiPriority="9" w:unhideWhenUsed="1" w:qFormat="1"/>
-    <w:lsdException w:name="heading 7" w:semiHidden="1" w:uiPriority="9" w:unhideWhenUsed="1" w:qFormat="1"/>
-    <w:lsdException w:name="heading 8" w:semiHidden="1" w:uiPriority="9" w:unhideWhenUsed="1" w:qFormat="1"/>
-    <w:lsdException w:name="heading 9" w:semiHidden="1" w:uiPriority="9" w:unhideWhenUsed="1" w:qFormat="1"/>
-    <w:lsdException w:name="index 1" w:semiHidden="1" w:unhideWhenUsed="1"/>
-    <w:lsdException w:name="index 2" w:semiHidden="1" w:unhideWhenUsed="1"/>
-    <w:lsdException w:name="index 3" w:semiHidden="1" w:unhideWhenUsed="1"/>
-    <w:lsdException w:name="index 4" w:semiHidden="1" w:unhideWhenUsed="1"/>
-    <w:lsdException w:name="index 5" w:semiHidden="1" w:unhideWhenUsed="1"/>
-    <w:lsdException w:name="index 6" w:semiHidden="1" w:unhideWhenUsed="1"/>
-    <w:lsdException w:name="index 7" w:semiHidden="1" w:unhideWhenUsed="1"/>
-    <w:lsdException w:name="index 8" w:semiHidden="1" w:unhideWhenUsed="1"/>
-    <w:lsdException w:name="index 9" w:semiHidden="1" w:unhideWhenUsed="1"/>
-    <w:lsdException w:name="toc 1" w:semiHidden="1" w:uiPriority="39" w:unhideWhenUsed="1"/>
-    <w:lsdException w:name="toc 2" w:semiHidden="1" w:uiPriority="39" w:unhideWhenUsed="1"/>
-    <w:lsdException w:name="toc 3" w:semiHidden="1" w:uiPriority="39" w:unhideWhenUsed="1"/>
-    <w:lsdException w:name="toc 4" w:semiHidden="1" w:uiPriority="39" w:unhideWhenUsed="1"/>
-    <w:lsdException w:name="toc 5" w:semiHidden="1" w:uiPriority="39" w:unhideWhenUsed="1"/>
-    <w:lsdException w:name="toc 6" w:semiHidden="1" w:uiPriority="39" w:unhideWhenUsed="1"/>
-    <w:lsdException w:name="toc 7" w:semiHidden="1" w:uiPriority="39" w:unhideWhenUsed="1"/>
-    <w:lsdException w:name="toc 8" w:semiHidden="1" w:uiPriority="39" w:unhideWhenUsed="1"/>
-    <w:lsdException w:name="toc 9" w:semiHidden="1" w:uiPriority="39" w:unhideWhenUsed="1"/>
-    <w:lsdException w:name="Normal Indent" w:semiHidden="1" w:unhideWhenUsed="1"/>
-    <w:lsdException w:name="footnote text" w:semiHidden="1" w:unhideWhenUsed="1"/>
-    <w:lsdException w:name="annotation text" w:semiHidden="1" w:unhideWhenUsed="1"/>
-    <w:lsdException w:name="header" w:semiHidden="1" w:unhideWhenUsed="1"/>
-    <w:lsdException w:name="footer" w:semiHidden="1" w:unhideWhenUsed="1"/>
-    <w:lsdException w:name="index heading" w:semiHidden="1" w:unhideWhenUsed="1"/>
-    <w:lsdException w:name="caption" w:semiHidden="1" w:uiPriority="35" w:unhideWhenUsed="1" w:qFormat="1"/>
-    <w:lsdException w:name="table of figures" w:semiHidden="1" w:unhideWhenUsed="1"/>
-    <w:lsdException w:name="envelope address" w:semiHidden="1" w:unhideWhenUsed="1"/>
-    <w:lsdException w:name="envelope return" w:semiHidden="1" w:unhideWhenUsed="1"/>
-    <w:lsdException w:name="footnote reference" w:semiHidden="1" w:unhideWhenUsed="1"/>
-    <w:lsdException w:name="annotation reference" w:semiHidden="1" w:unhideWhenUsed="1"/>
-    <w:lsdException w:name="line number" w:semiHidden="1" w:unhideWhenUsed="1"/>
-    <w:lsdException w:name="page number" w:semiHidden="1" w:unhideWhenUsed="1"/>
-    <w:lsdException w:name="endnote reference" w:semiHidden="1" w:unhideWhenUsed="1"/>
-    <w:lsdException w:name="endnote text" w:semiHidden="1" w:unhideWhenUsed="1"/>
-    <w:lsdException w:name="table of authorities" w:semiHidden="1" w:unhideWhenUsed="1"/>
-    <w:lsdException w:name="macro" w:semiHidden="1" w:unhideWhenUsed="1"/>
-    <w:lsdException w:name="toa heading" w:semiHidden="1" w:unhideWhenUsed="1"/>
-    <w:lsdException w:name="List" w:semiHidden="1" w:unhideWhenUsed="1"/>
-    <w:lsdException w:name="List Bullet" w:semiHidden="1" w:unhideWhenUsed="1"/>
-    <w:lsdException w:name="List Number" w:semiHidden="1" w:unhideWhenUsed="1"/>
-    <w:lsdException w:name="List 2" w:semiHidden="1" w:unhideWhenUsed="1"/>
-    <w:lsdException w:name="List 3" w:semiHidden="1" w:unhideWhenUsed="1"/>
-    <w:lsdException w:name="List 4" w:semiHidden="1" w:unhideWhenUsed="1"/>
-    <w:lsdException w:name="List 5" w:semiHidden="1" w:unhideWhenUsed="1"/>
-    <w:lsdException w:name="List Bullet 2" w:semiHidden="1" w:unhideWhenUsed="1"/>
-    <w:lsdException w:name="List Bullet 3" w:semiHidden="1" w:unhideWhenUsed="1"/>
-    <w:lsdException w:name="List Bullet 4" w:semiHidden="1" w:unhideWhenUsed="1"/>
-    <w:lsdException w:name="List Bullet 5" w:semiHidden="1" w:unhideWhenUsed="1"/>
-    <w:lsdException w:name="List Number 2" w:semiHidden="1" w:unhideWhenUsed="1"/>
-    <w:lsdException w:name="List Number 3" w:semiHidden="1" w:unhideWhenUsed="1"/>
-    <w:lsdException w:name="List Number 4" w:semiHidden="1" w:unhideWhenUsed="1"/>
-    <w:lsdException w:name="List Number 5" w:semiHidden="1" w:unhideWhenUsed="1"/>
-    <w:lsdException w:name="Title" w:uiPriority="10" w:qFormat="1"/>
-    <w:lsdException w:name="Closing" w:semiHidden="1" w:unhideWhenUsed="1"/>
-    <w:lsdException w:name="Signature" w:semiHidden="1" w:unhideWhenUsed="1"/>
-    <w:lsdException w:name="Default Paragraph Font" w:semiHidden="1" w:uiPriority="1" w:unhideWhenUsed="1"/>
-    <w:lsdException w:name="Body Text" w:semiHidden="1" w:unhideWhenUsed="1"/>
-    <w:lsdException w:name="Body Text Indent" w:semiHidden="1" w:unhideWhenUsed="1"/>
-    <w:lsdException w:name="List Continue" w:semiHidden="1" w:unhideWhenUsed="1"/>
-    <w:lsdException w:name="List Continue 2" w:semiHidden="1" w:unhideWhenUsed="1"/>
-    <w:lsdException w:name="List Continue 3" w:semiHidden="1" w:unhideWhenUsed="1"/>
-    <w:lsdException w:name="List Continue 4" w:semiHidden="1" w:unhideWhenUsed="1"/>
-    <w:lsdException w:name="List Continue 5" w:semiHidden="1" w:unhideWhenUsed="1"/>
-    <w:lsdException w:name="Message Header" w:semiHidden="1" w:unhideWhenUsed="1"/>
-    <w:lsdException w:name="Subtitle" w:uiPriority="11" w:qFormat="1"/>
-    <w:lsdException w:name="Salutation" w:semiHidden="1" w:unhideWhenUsed="1"/>
-    <w:lsdException w:name="Date" w:semiHidden="1" w:unhideWhenUsed="1"/>
-    <w:lsdException w:name="Body Text First Indent" w:semiHidden="1" w:unhideWhenUsed="1"/>
-    <w:lsdException w:name="Body Text First Indent 2" w:semiHidden="1" w:unhideWhenUsed="1"/>
-    <w:lsdException w:name="Note Heading" w:semiHidden="1" w:unhideWhenUsed="1"/>
-    <w:lsdException w:name="Body Text 2" w:semiHidden="1" w:unhideWhenUsed="1"/>
-    <w:lsdException w:name="Body Text 3" w:semiHidden="1" w:unhideWhenUsed="1"/>
-    <w:lsdException w:name="Body Text Indent 2" w:semiHidden="1" w:unhideWhenUsed="1"/>
-    <w:lsdException w:name="Body Text Indent 3" w:semiHidden="1" w:unhideWhenUsed="1"/>
-    <w:lsdException w:name="Block Text" w:semiHidden="1" w:unhideWhenUsed="1"/>
-    <w:lsdException w:name="Hyperlink" w:semiHidden="1" w:unhideWhenUsed="1"/>
-    <w:lsdException w:name="FollowedHyperlink" w:semiHidden="1" w:unhideWhenUsed="1"/>
-    <w:lsdException w:name="Strong" w:uiPriority="22" w:qFormat="1"/>
-    <w:lsdException w:name="Emphasis" w:uiPriority="20" w:qFormat="1"/>
-    <w:lsdException w:name="Document Map" w:semiHidden="1" w:unhideWhenUsed="1"/>
-    <w:lsdException w:name="Plain Text" w:semiHidden="1" w:unhideWhenUsed="1"/>
-    <w:lsdException w:name="E-mail Signature" w:semiHidden="1" w:unhideWhenUsed="1"/>
-    <w:lsdException w:name="HTML Top of Form" w:semiHidden="1" w:unhideWhenUsed="1"/>
-    <w:lsdException w:name="HTML Bottom of Form" w:semiHidden="1" w:unhideWhenUsed="1"/>
-    <w:lsdException w:name="Normal (Web)" w:semiHidden="1" w:unhideWhenUsed="1"/>
-    <w:lsdException w:name="HTML Acronym" w:semiHidden="1" w:unhideWhenUsed="1"/>
-    <w:lsdException w:name="HTML Address" w:semiHidden="1" w:unhideWhenUsed="1"/>
-    <w:lsdException w:name="HTML Cite" w:semiHidden="1" w:unhideWhenUsed="1"/>
-    <w:lsdException w:name="HTML Code" w:semiHidden="1" w:unhideWhenUsed="1"/>
-    <w:lsdException w:name="HTML Definition" w:semiHidden="1" w:unhideWhenUsed="1"/>
-    <w:lsdException w:name="HTML Keyboard" w:semiHidden="1" w:unhideWhenUsed="1"/>
-    <w:lsdException w:name="HTML Preformatted" w:semiHidden="1" w:unhideWhenUsed="1"/>
-    <w:lsdException w:name="HTML Sample" w:semiHidden="1" w:unhideWhenUsed="1"/>
-    <w:lsdException w:name="HTML Typewriter" w:semiHidden="1" w:unhideWhenUsed="1"/>
-    <w:lsdException w:name="HTML Variable" w:semiHidden="1" w:unhideWhenUsed="1"/>
-    <w:lsdException w:name="Normal Table" w:semiHidden="1" w:unhideWhenUsed="1"/>
-    <w:lsdException w:name="annotation subject" w:semiHidden="1" w:unhideWhenUsed="1"/>
-    <w:lsdException w:name="No List" w:semiHidden="1" w:unhideWhenUsed="1"/>
-    <w:lsdException w:name="Outline List 1" w:semiHidden="1" w:unhideWhenUsed="1"/>
-    <w:lsdException w:name="Outline List 2" w:semiHidden="1" w:unhideWhenUsed="1"/>
-    <w:lsdException w:name="Outline List 3" w:semiHidden="1" w:unhideWhenUsed="1"/>
-    <w:lsdException w:name="Table Simple 1" w:semiHidden="1" w:unhideWhenUsed="1"/>
-    <w:lsdException w:name="Table Simple 2" w:semiHidden="1" w:unhideWhenUsed="1"/>
-    <w:lsdException w:name="Table Simple 3" w:semiHidden="1" w:unhideWhenUsed="1"/>
-    <w:lsdException w:name="Table Classic 1" w:semiHidden="1" w:unhideWhenUsed="1"/>
-    <w:lsdException w:name="Table Classic 2" w:semiHidden="1" w:unhideWhenUsed="1"/>
-    <w:lsdException w:name="Table Classic 3" w:semiHidden="1" w:unhideWhenUsed="1"/>
-    <w:lsdException w:name="Table Classic 4" w:semiHidden="1" w:unhideWhenUsed="1"/>
-    <w:lsdException w:name="Table Colorful 1" w:semiHidden="1" w:unhideWhenUsed="1"/>
-    <w:lsdException w:name="Table Colorful 2" w:semiHidden="1" w:unhideWhenUsed="1"/>
-    <w:lsdException w:name="Table Colorful 3" w:semiHidden="1" w:unhideWhenUsed="1"/>
-    <w:lsdException w:name="Table Columns 1" w:semiHidden="1" w:unhideWhenUsed="1"/>
-    <w:lsdException w:name="Table Columns 2" w:semiHidden="1" w:unhideWhenUsed="1"/>
-    <w:lsdException w:name="Table Columns 3" w:semiHidden="1" w:unhideWhenUsed="1"/>
-    <w:lsdException w:name="Table Columns 4" w:semiHidden="1" w:unhideWhenUsed="1"/>
-    <w:lsdException w:name="Table Columns 5" w:semiHidden="1" w:unhideWhenUsed="1"/>
-    <w:lsdException w:name="Table Grid 1" w:semiHidden="1" w:unhideWhenUsed="1"/>
-    <w:lsdException w:name="Table Grid 2" w:semiHidden="1" w:unhideWhenUsed="1"/>
-    <w:lsdException w:name="Table Grid 3" w:semiHidden="1" w:unhideWhenUsed="1"/>
-    <w:lsdException w:name="Table Grid 4" w:semiHidden="1" w:unhideWhenUsed="1"/>
-    <w:lsdException w:name="Table Grid 5" w:semiHidden="1" w:unhideWhenUsed="1"/>
-    <w:lsdException w:name="Table Grid 6" w:semiHidden="1" w:unhideWhenUsed="1"/>
-    <w:lsdException w:name="Table Grid 7" w:semiHidden="1" w:unhideWhenUsed="1"/>
-    <w:lsdException w:name="Table Grid 8" w:semiHidden="1" w:unhideWhenUsed="1"/>
-    <w:lsdException w:name="Table List 1" w:semiHidden="1" w:unhideWhenUsed="1"/>
-    <w:lsdException w:name="Table List 2" w:semiHidden="1" w:unhideWhenUsed="1"/>
-    <w:lsdException w:name="Table List 3" w:semiHidden="1" w:unhideWhenUsed="1"/>
-    <w:lsdException w:name="Table List 4" w:semiHidden="1" w:unhideWhenUsed="1"/>
-    <w:lsdException w:name="Table List 5" w:semiHidden="1" w:unhideWhenUsed="1"/>
-    <w:lsdException w:name="Table List 6" w:semiHidden="1" w:unhideWhenUsed="1"/>
-    <w:lsdException w:name="Table List 7" w:semiHidden="1" w:unhideWhenUsed="1"/>
-    <w:lsdException w:name="Table List 8" w:semiHidden="1" w:unhideWhenUsed="1"/>
-    <w:lsdException w:name="Table 3D effects 1" w:semiHidden="1" w:unhideWhenUsed="1"/>
-    <w:lsdException w:name="Table 3D effects 2" w:semiHidden="1" w:unhideWhenUsed="1"/>
-    <w:lsdException w:name="Table 3D effects 3" w:semiHidden="1" w:unhideWhenUsed="1"/>
-    <w:lsdException w:name="Table Contemporary" w:semiHidden="1" w:unhideWhenUsed="1"/>
-    <w:lsdException w:name="Table Elegant" w:semiHidden="1" w:unhideWhenUsed="1"/>
-    <w:lsdException w:name="Table Professional" w:semiHidden="1" w:unhideWhenUsed="1"/>
-    <w:lsdException w:name="Table Subtle 1" w:semiHidden="1" w:unhideWhenUsed="1"/>
-    <w:lsdException w:name="Table Subtle 2" w:semiHidden="1" w:unhideWhenUsed="1"/>
-    <w:lsdException w:name="Table Web 1" w:semiHidden="1" w:unhideWhenUsed="1"/>
-    <w:lsdException w:name="Table Web 2" w:semiHidden="1" w:unhideWhenUsed="1"/>
-    <w:lsdException w:name="Table Web 3" w:semiHidden="1" w:unhideWhenUsed="1"/>
-    <w:lsdException w:name="Balloon Text" w:semiHidden="1" w:unhideWhenUsed="1"/>
-    <w:lsdException w:name="Table Grid" w:uiPriority="59"/>
-    <w:lsdException w:name="Table Theme" w:semiHidden="1" w:unhideWhenUsed="1"/>
-    <w:lsdException w:name="Placeholder Text" w:semiHidden="1"/>
-    <w:lsdException w:name="No Spacing" w:uiPriority="1" w:qFormat="1"/>
-    <w:lsdException w:name="Light Shading" w:uiPriority="60"/>
-    <w:lsdException w:name="Light List" w:uiPriority="61"/>
-    <w:lsdException w:name="Light Grid" w:uiPriority="62"/>
-    <w:lsdException w:name="Medium Shading 1" w:uiPriority="63"/>
-    <w:lsdException w:name="Medium Shading 2" w:uiPriority="64"/>
-    <w:lsdException w:name="Medium List 1" w:uiPriority="65"/>
-    <w:lsdException w:name="Medium List 2" w:uiPriority="66"/>
-    <w:lsdException w:name="Medium Grid 1" w:uiPriority="67"/>
-    <w:lsdException w:name="Medium Grid 2" w:uiPriority="68"/>
-    <w:lsdException w:name="Medium Grid 3" w:uiPriority="69"/>
-    <w:lsdException w:name="Dark List" w:uiPriority="70"/>
-    <w:lsdException w:name="Colorful Shading" w:uiPriority="71"/>
-    <w:lsdException w:name="Colorful List" w:uiPriority="72"/>
-    <w:lsdException w:name="Colorful Grid" w:uiPriority="73"/>
-    <w:lsdException w:name="Light Shading Accent 1" w:uiPriority="60"/>
-    <w:lsdException w:name="Light List Accent 1" w:uiPriority="61"/>
-    <w:lsdException w:name="Light Grid Accent 1" w:uiPriority="62"/>
-    <w:lsdException w:name="Medium Shading 1 Accent 1" w:uiPriority="63"/>
-    <w:lsdException w:name="Medium Shading 2 Accent 1" w:uiPriority="64"/>
-    <w:lsdException w:name="Medium List 1 Accent 1" w:uiPriority="65"/>
-    <w:lsdException w:name="Revision" w:semiHidden="1"/>
-    <w:lsdException w:name="List Paragraph" w:uiPriority="34" w:qFormat="1"/>
-    <w:lsdException w:name="Quote" w:uiPriority="29" w:qFormat="1"/>
-    <w:lsdException w:name="Intense Quote" w:uiPriority="30" w:qFormat="1"/>
-    <w:lsdException w:name="Medium List 2 Accent 1" w:uiPriority="66"/>
-    <w:lsdException w:name="Medium Grid 1 Accent 1" w:uiPriority="67"/>
-    <w:lsdException w:name="Medium Grid 2 Accent 1" w:uiPriority="68"/>
-    <w:lsdException w:name="Medium Grid 3 Accent 1" w:uiPriority="69"/>
-    <w:lsdException w:name="Dark List Accent 1" w:uiPriority="70"/>
-    <w:lsdException w:name="Colorful Shading Accent 1" w:uiPriority="71"/>
-    <w:lsdException w:name="Colorful List Accent 1" w:uiPriority="72"/>
-    <w:lsdException w:name="Colorful Grid Accent 1" w:uiPriority="73"/>
-    <w:lsdException w:name="Light Shading Accent 2" w:uiPriority="60"/>
-    <w:lsdException w:name="Light List Accent 2" w:uiPriority="61"/>
-    <w:lsdException w:name="Light Grid Accent 2" w:uiPriority="62"/>
-    <w:lsdException w:name="Medium Shading 1 Accent 2" w:uiPriority="63"/>
-    <w:lsdException w:name="Medium Shading 2 Accent 2" w:uiPriority="64"/>
-    <w:lsdException w:name="Medium List 1 Accent 2" w:uiPriority="65"/>
-    <w:lsdException w:name="Medium List 2 Accent 2" w:uiPriority="66"/>
-    <w:lsdException w:name="Medium Grid 1 Accent 2" w:uiPriority="67"/>
-    <w:lsdException w:name="Medium Grid 2 Accent 2" w:uiPriority="68"/>
-    <w:lsdException w:name="Medium Grid 3 Accent 2" w:uiPriority="69"/>
-    <w:lsdException w:name="Dark List Accent 2" w:uiPriority="70"/>
-    <w:lsdException w:name="Colorful Shading Accent 2" w:uiPriority="71"/>
-    <w:lsdException w:name="Colorful List Accent 2" w:uiPriority="72"/>
-    <w:lsdException w:name="Colorful Grid Accent 2" w:uiPriority="73"/>
-    <w:lsdException w:name="Light Shading Accent 3" w:uiPriority="60"/>
-    <w:lsdException w:name="Light List Accent 3" w:uiPriority="61"/>
-    <w:lsdException w:name="Light Grid Accent 3" w:uiPriority="62"/>
-    <w:lsdException w:name="Medium Shading 1 Accent 3" w:uiPriority="63"/>
-    <w:lsdException w:name="Medium Shading 2 Accent 3" w:uiPriority="64"/>
-    <w:lsdException w:name="Medium List 1 Accent 3" w:uiPriority="65"/>
-    <w:lsdException w:name="Medium List 2 Accent 3" w:uiPriority="66"/>
-    <w:lsdException w:name="Medium Grid 1 Accent 3" w:uiPriority="67"/>
-    <w:lsdException w:name="Medium Grid 2 Accent 3" w:uiPriority="68"/>
-    <w:lsdException w:name="Medium Grid 3 Accent 3" w:uiPriority="69"/>
-    <w:lsdException w:name="Dark List Accent 3" w:uiPriority="70"/>
-    <w:lsdException w:name="Colorful Shading Accent 3" w:uiPriority="71"/>
-    <w:lsdException w:name="Colorful List Accent 3" w:uiPriority="72"/>
-    <w:lsdException w:name="Colorful Grid Accent 3" w:uiPriority="73"/>
-    <w:lsdException w:name="Light Shading Accent 4" w:uiPriority="60"/>
-    <w:lsdException w:name="Light List Accent 4" w:uiPriority="61"/>
-    <w:lsdException w:name="Light Grid Accent 4" w:uiPriority="62"/>
-    <w:lsdException w:name="Medium Shading 1 Accent 4" w:uiPriority="63"/>
-    <w:lsdException w:name="Medium Shading 2 Accent 4" w:uiPriority="64"/>
-    <w:lsdException w:name="Medium List 1 Accent 4" w:uiPriority="65"/>
-    <w:lsdException w:name="Medium List 2 Accent 4" w:uiPriority="66"/>
-    <w:lsdException w:name="Medium Grid 1 Accent 4" w:uiPriority="67"/>
-    <w:lsdException w:name="Medium Grid 2 Accent 4" w:uiPriority="68"/>
-    <w:lsdException w:name="Medium Grid 3 Accent 4" w:uiPriority="69"/>
-    <w:lsdException w:name="Dark List Accent 4" w:uiPriority="70"/>
-    <w:lsdException w:name="Colorful Shading Accent 4" w:uiPriority="71"/>
-    <w:lsdException w:name="Colorful List Accent 4" w:uiPriority="72"/>
-    <w:lsdException w:name="Colorful Grid Accent 4" w:uiPriority="73"/>
-    <w:lsdException w:name="Light Shading Accent 5" w:uiPriority="60"/>
-    <w:lsdException w:name="Light List Accent 5" w:uiPriority="61"/>
-    <w:lsdException w:name="Light Grid Accent 5" w:uiPriority="62"/>
-    <w:lsdException w:name="Medium Shading 1 Accent 5" w:uiPriority="63"/>
-    <w:lsdException w:name="Medium Shading 2 Accent 5" w:uiPriority="64"/>
-    <w:lsdException w:name="Medium List 1 Accent 5" w:uiPriority="65"/>
-    <w:lsdException w:name="Medium List 2 Accent 5" w:uiPriority="66"/>
-    <w:lsdException w:name="Medium Grid 1 Accent 5" w:uiPriority="67"/>
-    <w:lsdException w:name="Medium Grid 2 Accent 5" w:uiPriority="68"/>
-    <w:lsdException w:name="Medium Grid 3 Accent 5" w:uiPriority="69"/>
-    <w:lsdException w:name="Dark List Accent 5" w:uiPriority="70"/>
-    <w:lsdException w:name="Colorful Shading Accent 5" w:uiPriority="71"/>
-    <w:lsdException w:name="Colorful List Accent 5" w:uiPriority="72"/>
-    <w:lsdException w:name="Colorful Grid Accent 5" w:uiPriority="73"/>
-    <w:lsdException w:name="Light Shading Accent 6" w:uiPriority="60"/>
-    <w:lsdException w:name="Light List Accent 6" w:uiPriority="61"/>
-    <w:lsdException w:name="Light Grid Accent 6" w:uiPriority="62"/>
-    <w:lsdException w:name="Medium Shading 1 Accent 6" w:uiPriority="63"/>
-    <w:lsdException w:name="Medium Shading 2 Accent 6" w:uiPriority="64"/>
-    <w:lsdException w:name="Medium List 1 Accent 6" w:uiPriority="65"/>
-    <w:lsdException w:name="Medium List 2 Accent 6" w:uiPriority="66"/>
-    <w:lsdException w:name="Medium Grid 1 Accent 6" w:uiPriority="67"/>
-    <w:lsdException w:name="Medium Grid 2 Accent 6" w:uiPriority="68"/>
-    <w:lsdException w:name="Medium Grid 3 Accent 6" w:uiPriority="69"/>
-    <w:lsdException w:name="Dark List Accent 6" w:uiPriority="70"/>
-    <w:lsdException w:name="Colorful Shading Accent 6" w:uiPriority="71"/>
-    <w:lsdException w:name="Colorful List Accent 6" w:uiPriority="72"/>
-    <w:lsdException w:name="Colorful Grid Accent 6" w:uiPriority="73"/>
-    <w:lsdException w:name="Subtle Emphasis" w:uiPriority="19" w:qFormat="1"/>
-    <w:lsdException w:name="Intense Emphasis" w:uiPriority="21" w:qFormat="1"/>
-    <w:lsdException w:name="Subtle Reference" w:uiPriority="31" w:qFormat="1"/>
-    <w:lsdException w:name="Intense Reference" w:uiPriority="32" w:qFormat="1"/>
-    <w:lsdException w:name="Book Title" w:uiPriority="33" w:qFormat="1"/>
-    <w:lsdException w:name="Bibliography" w:semiHidden="1" w:uiPriority="37" w:unhideWhenUsed="1"/>
-    <w:lsdException w:name="TOC Heading" w:semiHidden="1" w:uiPriority="39" w:unhideWhenUsed="1" w:qFormat="1"/>
-    <w:lsdException w:name="Plain Table 1" w:uiPriority="41"/>
-    <w:lsdException w:name="Plain Table 2" w:uiPriority="42"/>
-    <w:lsdException w:name="Plain Table 3" w:uiPriority="43"/>
-    <w:lsdException w:name="Plain Table 4" w:uiPriority="44"/>
-    <w:lsdException w:name="Plain Table 5" w:uiPriority="45"/>
-    <w:lsdException w:name="Grid Table Light" w:uiPriority="40"/>
-    <w:lsdException w:name="Grid Table 1 Light" w:uiPriority="46"/>
-    <w:lsdException w:name="Grid Table 2" w:uiPriority="47"/>
-    <w:lsdException w:name="Grid Table 3" w:uiPriority="48"/>
-    <w:lsdException w:name="Grid Table 4" w:uiPriority="49"/>
-    <w:lsdException w:name="Grid Table 5 Dark" w:uiPriority="50"/>
-    <w:lsdException w:name="Grid Table 6 Colorful" w:uiPriority="51"/>
-    <w:lsdException w:name="Grid Table 7 Colorful" w:uiPriority="52"/>
-    <w:lsdException w:name="Grid Table 1 Light Accent 1" w:uiPriority="46"/>
-    <w:lsdException w:name="Grid Table 2 Accent 1" w:uiPriority="47"/>
-    <w:lsdException w:name="Grid Table 3 Accent 1" w:uiPriority="48"/>
-    <w:lsdException w:name="Grid Table 4 Accent 1" w:uiPriority="49"/>
-    <w:lsdException w:name="Grid Table 5 Dark Accent 1" w:uiPriority="50"/>
-    <w:lsdException w:name="Grid Table 6 Colorful Accent 1" w:uiPriority="51"/>
-    <w:lsdException w:name="Grid Table 7 Colorful Accent 1" w:uiPriority="52"/>
-    <w:lsdException w:name="Grid Table 1 Light Accent 2" w:uiPriority="46"/>
-    <w:lsdException w:name="Grid Table 2 Accent 2" w:uiPriority="47"/>
-    <w:lsdException w:name="Grid Table 3 Accent 2" w:uiPriority="48"/>
-    <w:lsdException w:name="Grid Table 4 Accent 2" w:uiPriority="49"/>
-    <w:lsdException w:name="Grid Table 5 Dark Accent 2" w:uiPriority="50"/>
-    <w:lsdException w:name="Grid Table 6 Colorful Accent 2" w:uiPriority="51"/>
-    <w:lsdException w:name="Grid Table 7 Colorful Accent 2" w:uiPriority="52"/>
-    <w:lsdException w:name="Grid Table 1 Light Accent 3" w:uiPriority="46"/>
-    <w:lsdException w:name="Grid Table 2 Accent 3" w:uiPriority="47"/>
-    <w:lsdException w:name="Grid Table 3 Accent 3" w:uiPriority="48"/>
-    <w:lsdException w:name="Grid Table 4 Accent 3" w:uiPriority="49"/>
-    <w:lsdException w:name="Grid Table 5 Dark Accent 3" w:uiPriority="50"/>
-    <w:lsdException w:name="Grid Table 6 Colorful Accent 3" w:uiPriority="51"/>
-    <w:lsdException w:name="Grid Table 7 Colorful Accent 3" w:uiPriority="52"/>
-    <w:lsdException w:name="Grid Table 1 Light Accent 4" w:uiPriority="46"/>
-    <w:lsdException w:name="Grid Table 2 Accent 4" w:uiPriority="47"/>
-    <w:lsdException w:name="Grid Table 3 Accent 4" w:uiPriority="48"/>
-    <w:lsdException w:name="Grid Table 4 Accent 4" w:uiPriority="49"/>
-    <w:lsdException w:name="Grid Table 5 Dark Accent 4" w:uiPriority="50"/>
-    <w:lsdException w:name="Grid Table 6 Colorful Accent 4" w:uiPriority="51"/>
-    <w:lsdException w:name="Grid Table 7 Colorful Accent 4" w:uiPriority="52"/>
-    <w:lsdException w:name="Grid Table 1 Light Accent 5" w:uiPriority="46"/>
-    <w:lsdException w:name="Grid Table 2 Accent 5" w:uiPriority="47"/>
-    <w:lsdException w:name="Grid Table 3 Accent 5" w:uiPriority="48"/>
-    <w:lsdException w:name="Grid Table 4 Accent 5" w:uiPriority="49"/>
-    <w:lsdException w:name="Grid Table 5 Dark Accent 5" w:uiPriority="50"/>
-    <w:lsdException w:name="Grid Table 6 Colorful Accent 5" w:uiPriority="51"/>
-    <w:lsdException w:name="Grid Table 7 Colorful Accent 5" w:uiPriority="52"/>
-    <w:lsdException w:name="Grid Table 1 Light Accent 6" w:uiPriority="46"/>
-    <w:lsdException w:name="Grid Table 2 Accent 6" w:uiPriority="47"/>
-    <w:lsdException w:name="Grid Table 3 Accent 6" w:uiPriority="48"/>
-    <w:lsdException w:name="Grid Table 4 Accent 6" w:uiPriority="49"/>
-    <w:lsdException w:name="Grid Table 5 Dark Accent 6" w:uiPriority="50"/>
-    <w:lsdException w:name="Grid Table 6 Colorful Accent 6" w:uiPriority="51"/>
-    <w:lsdException w:name="Grid Table 7 Colorful Accent 6" w:uiPriority="52"/>
-    <w:lsdException w:name="List Table 1 Light" w:uiPriority="46"/>
-    <w:lsdException w:name="List Table 2" w:uiPriority="47"/>
-    <w:lsdException w:name="List Table 3" w:uiPriority="48"/>
-    <w:lsdException w:name="List Table 4" w:uiPriority="49"/>
-    <w:lsdException w:name="List Table 5 Dark" w:uiPriority="50"/>
-    <w:lsdException w:name="List Table 6 Colorful" w:uiPriority="51"/>
-    <w:lsdException w:name="List Table 7 Colorful" w:uiPriority="52"/>
-    <w:lsdException w:name="List Table 1 Light Accent 1" w:uiPriority="46"/>
-    <w:lsdException w:name="List Table 2 Accent 1" w:uiPriority="47"/>
-    <w:lsdException w:name="List Table 3 Accent 1" w:uiPriority="48"/>
-    <w:lsdException w:name="List Table 4 Accent 1" w:uiPriority="49"/>
-    <w:lsdException w:name="List Table 5 Dark Accent 1" w:uiPriority="50"/>
-    <w:lsdException w:name="List Table 6 Colorful Accent 1" w:uiPriority="51"/>
-    <w:lsdException w:name="List Table 7 Colorful Accent 1" w:uiPriority="52"/>
-    <w:lsdException w:name="List Table 1 Light Accent 2" w:uiPriority="46"/>
-    <w:lsdException w:name="List Table 2 Accent 2" w:uiPriority="47"/>
-    <w:lsdException w:name="List Table 3 Accent 2" w:uiPriority="48"/>
-    <w:lsdException w:name="List Table 4 Accent 2" w:uiPriority="49"/>
-    <w:lsdException w:name="List Table 5 Dark Accent 2" w:uiPriority="50"/>
-    <w:lsdException w:name="List Table 6 Colorful Accent 2" w:uiPriority="51"/>
-    <w:lsdException w:name="List Table 7 Colorful Accent 2" w:uiPriority="52"/>
-    <w:lsdException w:name="List Table 1 Light Accent 3" w:uiPriority="46"/>
-    <w:lsdException w:name="List Table 2 Accent 3" w:uiPriority="47"/>
-    <w:lsdException w:name="List Table 3 Accent 3" w:uiPriority="48"/>
-    <w:lsdException w:name="List Table 4 Accent 3" w:uiPriority="49"/>
-    <w:lsdException w:name="List Table 5 Dark Accent 3" w:uiPriority="50"/>
-    <w:lsdException w:name="List Table 6 Colorful Accent 3" w:uiPriority="51"/>
-    <w:lsdException w:name="List Table 7 Colorful Accent 3" w:uiPriority="52"/>
-    <w:lsdException w:name="List Table 1 Light Accent 4" w:uiPriority="46"/>
-    <w:lsdException w:name="List Table 2 Accent 4" w:uiPriority="47"/>
-    <w:lsdException w:name="List Table 3 Accent 4" w:uiPriority="48"/>
-    <w:lsdException w:name="List Table 4 Accent 4" w:uiPriority="49"/>
-    <w:lsdException w:name="List Table 5 Dark Accent 4" w:uiPriority="50"/>
-    <w:lsdException w:name="List Table 6 Colorful Accent 4" w:uiPriority="51"/>
-    <w:lsdException w:name="List Table 7 Colorful Accent 4" w:uiPriority="52"/>
-    <w:lsdException w:name="List Table 1 Light Accent 5" w:uiPriority="46"/>
-    <w:lsdException w:name="List Table 2 Accent 5" w:uiPriority="47"/>
-    <w:lsdException w:name="List Table 3 Accent 5" w:uiPriority="48"/>
-    <w:lsdException w:name="List Table 4 Accent 5" w:uiPriority="49"/>
-    <w:lsdException w:name="List Table 5 Dark Accent 5" w:uiPriority="50"/>
-    <w:lsdException w:name="List Table 6 Colorful Accent 5" w:uiPriority="51"/>
-    <w:lsdException w:name="List Table 7 Colorful Accent 5" w:uiPriority="52"/>
-    <w:lsdException w:name="List Table 1 Light Accent 6" w:uiPriority="46"/>
-    <w:lsdException w:name="List Table 2 Accent 6" w:uiPriority="47"/>
-    <w:lsdException w:name="List Table 3 Accent 6" w:uiPriority="48"/>
-    <w:lsdException w:name="List Table 4 Accent 6" w:uiPriority="49"/>
-    <w:lsdException w:name="List Table 5 Dark Accent 6" w:uiPriority="50"/>
-    <w:lsdException w:name="List Table 6 Colorful Accent 6" w:uiPriority="51"/>
-    <w:lsdException w:name="List Table 7 Colorful Accent 6" w:uiPriority="52"/>
+  <w:latentStyles w:defLockedState="0" w:defUIPriority="99" w:defSemiHidden="1" w:defUnhideWhenUsed="1" w:defQFormat="0" w:count="267">
+    <w:lsdException w:name="Normal" w:semiHidden="0" w:uiPriority="0" w:unhideWhenUsed="0" w:qFormat="1"/>
+    <w:lsdException w:name="heading 1" w:semiHidden="0" w:uiPriority="9" w:unhideWhenUsed="0" w:qFormat="1"/>
+    <w:lsdException w:name="heading 2" w:uiPriority="9" w:qFormat="1"/>
+    <w:lsdException w:name="heading 3" w:uiPriority="9" w:qFormat="1"/>
+    <w:lsdException w:name="heading 4" w:uiPriority="9" w:qFormat="1"/>
+    <w:lsdException w:name="heading 5" w:uiPriority="9" w:qFormat="1"/>
+    <w:lsdException w:name="heading 6" w:uiPriority="9" w:qFormat="1"/>
+    <w:lsdException w:name="heading 7" w:uiPriority="9" w:qFormat="1"/>
+    <w:lsdException w:name="heading 8" w:uiPriority="9" w:qFormat="1"/>
+    <w:lsdException w:name="heading 9" w:uiPriority="9" w:qFormat="1"/>
+    <w:lsdException w:name="toc 1" w:uiPriority="39"/>
+    <w:lsdException w:name="toc 2" w:uiPriority="39"/>
+    <w:lsdException w:name="toc 3" w:uiPriority="39"/>
+    <w:lsdException w:name="toc 4" w:uiPriority="39"/>
+    <w:lsdException w:name="toc 5" w:uiPriority="39"/>
+    <w:lsdException w:name="toc 6" w:uiPriority="39"/>
+    <w:lsdException w:name="toc 7" w:uiPriority="39"/>
+    <w:lsdException w:name="toc 8" w:uiPriority="39"/>
+    <w:lsdException w:name="toc 9" w:uiPriority="39"/>
+    <w:lsdException w:name="caption" w:uiPriority="35" w:qFormat="1"/>
+    <w:lsdException w:name="Title" w:semiHidden="0" w:uiPriority="10" w:unhideWhenUsed="0" w:qFormat="1"/>
+    <w:lsdException w:name="Default Paragraph Font" w:uiPriority="1"/>
+    <w:lsdException w:name="Subtitle" w:semiHidden="0" w:uiPriority="11" w:unhideWhenUsed="0" w:qFormat="1"/>
+    <w:lsdException w:name="Strong" w:semiHidden="0" w:uiPriority="22" w:unhideWhenUsed="0" w:qFormat="1"/>
+    <w:lsdException w:name="Emphasis" w:semiHidden="0" w:uiPriority="20" w:unhideWhenUsed="0" w:qFormat="1"/>
+    <w:lsdException w:name="Table Grid" w:semiHidden="0" w:uiPriority="59" w:unhideWhenUsed="0"/>
+    <w:lsdException w:name="Placeholder Text" w:unhideWhenUsed="0"/>
+    <w:lsdException w:name="No Spacing" w:semiHidden="0" w:uiPriority="1" w:unhideWhenUsed="0" w:qFormat="1"/>
+    <w:lsdException w:name="Light Shading" w:semiHidden="0" w:uiPriority="60" w:unhideWhenUsed="0"/>
+    <w:lsdException w:name="Light List" w:semiHidden="0" w:uiPriority="61" w:unhideWhenUsed="0"/>
+    <w:lsdException w:name="Light Grid" w:semiHidden="0" w:uiPriority="62" w:unhideWhenUsed="0"/>
+    <w:lsdException w:name="Medium Shading 1" w:semiHidden="0" w:uiPriority="63" w:unhideWhenUsed="0"/>
+    <w:lsdException w:name="Medium Shading 2" w:semiHidden="0" w:uiPriority="64" w:unhideWhenUsed="0"/>
+    <w:lsdException w:name="Medium List 1" w:semiHidden="0" w:uiPriority="65" w:unhideWhenUsed="0"/>
+    <w:lsdException w:name="Medium List 2" w:semiHidden="0" w:uiPriority="66" w:unhideWhenUsed="0"/>
+    <w:lsdException w:name="Medium Grid 1" w:semiHidden="0" w:uiPriority="67" w:unhideWhenUsed="0"/>
+    <w:lsdException w:name="Medium Grid 2" w:semiHidden="0" w:uiPriority="68" w:unhideWhenUsed="0"/>
+    <w:lsdException w:name="Medium Grid 3" w:semiHidden="0" w:uiPriority="69" w:unhideWhenUsed="0"/>
+    <w:lsdException w:name="Dark List" w:semiHidden="0" w:uiPriority="70" w:unhideWhenUsed="0"/>
+    <w:lsdException w:name="Colorful Shading" w:semiHidden="0" w:uiPriority="71" w:unhideWhenUsed="0"/>
+    <w:lsdException w:name="Colorful List" w:semiHidden="0" w:uiPriority="72" w:unhideWhenUsed="0"/>
+    <w:lsdException w:name="Colorful Grid" w:semiHidden="0" w:uiPriority="73" w:unhideWhenUsed="0"/>
+    <w:lsdException w:name="Light Shading Accent 1" w:semiHidden="0" w:uiPriority="60" w:unhideWhenUsed="0"/>
+    <w:lsdException w:name="Light List Accent 1" w:semiHidden="0" w:uiPriority="61" w:unhideWhenUsed="0"/>
+    <w:lsdException w:name="Light Grid Accent 1" w:semiHidden="0" w:uiPriority="62" w:unhideWhenUsed="0"/>
+    <w:lsdException w:name="Medium Shading 1 Accent 1" w:semiHidden="0" w:uiPriority="63" w:unhideWhenUsed="0"/>
+    <w:lsdException w:name="Medium Shading 2 Accent 1" w:semiHidden="0" w:uiPriority="64" w:unhideWhenUsed="0"/>
+    <w:lsdException w:name="Medium List 1 Accent 1" w:semiHidden="0" w:uiPriority="65" w:unhideWhenUsed="0"/>
+    <w:lsdException w:name="Revision" w:unhideWhenUsed="0"/>
+    <w:lsdException w:name="List Paragraph" w:semiHidden="0" w:uiPriority="34" w:unhideWhenUsed="0" w:qFormat="1"/>
+    <w:lsdException w:name="Quote" w:semiHidden="0" w:uiPriority="29" w:unhideWhenUsed="0" w:qFormat="1"/>
+    <w:lsdException w:name="Intense Quote" w:semiHidden="0" w:uiPriority="30" w:unhideWhenUsed="0" w:qFormat="1"/>
+    <w:lsdException w:name="Medium List 2 Accent 1" w:semiHidden="0" w:uiPriority="66" w:unhideWhenUsed="0"/>
+    <w:lsdException w:name="Medium Grid 1 Accent 1" w:semiHidden="0" w:uiPriority="67" w:unhideWhenUsed="0"/>
+    <w:lsdException w:name="Medium Grid 2 Accent 1" w:semiHidden="0" w:uiPriority="68" w:unhideWhenUsed="0"/>
+    <w:lsdException w:name="Medium Grid 3 Accent 1" w:semiHidden="0" w:uiPriority="69" w:unhideWhenUsed="0"/>
+    <w:lsdException w:name="Dark List Accent 1" w:semiHidden="0" w:uiPriority="70" w:unhideWhenUsed="0"/>
+    <w:lsdException w:name="Colorful Shading Accent 1" w:semiHidden="0" w:uiPriority="71" w:unhideWhenUsed="0"/>
+    <w:lsdException w:name="Colorful List Accent 1" w:semiHidden="0" w:uiPriority="72" w:unhideWhenUsed="0"/>
+    <w:lsdException w:name="Colorful Grid Accent 1" w:semiHidden="0" w:uiPriority="73" w:unhideWhenUsed="0"/>
+    <w:lsdException w:name="Light Shading Accent 2" w:semiHidden="0" w:uiPriority="60" w:unhideWhenUsed="0"/>
+    <w:lsdException w:name="Light List Accent 2" w:semiHidden="0" w:uiPriority="61" w:unhideWhenUsed="0"/>
+    <w:lsdException w:name="Light Grid Accent 2" w:semiHidden="0" w:uiPriority="62" w:unhideWhenUsed="0"/>
+    <w:lsdException w:name="Medium Shading 1 Accent 2" w:semiHidden="0" w:uiPriority="63" w:unhideWhenUsed="0"/>
+    <w:lsdException w:name="Medium Shading 2 Accent 2" w:semiHidden="0" w:uiPriority="64" w:unhideWhenUsed="0"/>
+    <w:lsdException w:name="Medium List 1 Accent 2" w:semiHidden="0" w:uiPriority="65" w:unhideWhenUsed="0"/>
+    <w:lsdException w:name="Medium List 2 Accent 2" w:semiHidden="0" w:uiPriority="66" w:unhideWhenUsed="0"/>
+    <w:lsdException w:name="Medium Grid 1 Accent 2" w:semiHidden="0" w:uiPriority="67" w:unhideWhenUsed="0"/>
+    <w:lsdException w:name="Medium Grid 2 Accent 2" w:semiHidden="0" w:uiPriority="68" w:unhideWhenUsed="0"/>
+    <w:lsdException w:name="Medium Grid 3 Accent 2" w:semiHidden="0" w:uiPriority="69" w:unhideWhenUsed="0"/>
+    <w:lsdException w:name="Dark List Accent 2" w:semiHidden="0" w:uiPriority="70" w:unhideWhenUsed="0"/>
+    <w:lsdException w:name="Colorful Shading Accent 2" w:semiHidden="0" w:uiPriority="71" w:unhideWhenUsed="0"/>
+    <w:lsdException w:name="Colorful List Accent 2" w:semiHidden="0" w:uiPriority="72" w:unhideWhenUsed="0"/>
+    <w:lsdException w:name="Colorful Grid Accent 2" w:semiHidden="0" w:uiPriority="73" w:unhideWhenUsed="0"/>
+    <w:lsdException w:name="Light Shading Accent 3" w:semiHidden="0" w:uiPriority="60" w:unhideWhenUsed="0"/>
+    <w:lsdException w:name="Light List Accent 3" w:semiHidden="0" w:uiPriority="61" w:unhideWhenUsed="0"/>
+    <w:lsdException w:name="Light Grid Accent 3" w:semiHidden="0" w:uiPriority="62" w:unhideWhenUsed="0"/>
+    <w:lsdException w:name="Medium Shading 1 Accent 3" w:semiHidden="0" w:uiPriority="63" w:unhideWhenUsed="0"/>
+    <w:lsdException w:name="Medium Shading 2 Accent 3" w:semiHidden="0" w:uiPriority="64" w:unhideWhenUsed="0"/>
+    <w:lsdException w:name="Medium List 1 Accent 3" w:semiHidden="0" w:uiPriority="65" w:unhideWhenUsed="0"/>
+    <w:lsdException w:name="Medium List 2 Accent 3" w:semiHidden="0" w:uiPriority="66" w:unhideWhenUsed="0"/>
+    <w:lsdException w:name="Medium Grid 1 Accent 3" w:semiHidden="0" w:uiPriority="67" w:unhideWhenUsed="0"/>
+    <w:lsdException w:name="Medium Grid 2 Accent 3" w:semiHidden="0" w:uiPriority="68" w:unhideWhenUsed="0"/>
+    <w:lsdException w:name="Medium Grid 3 Accent 3" w:semiHidden="0" w:uiPriority="69" w:unhideWhenUsed="0"/>
+    <w:lsdException w:name="Dark List Accent 3" w:semiHidden="0" w:uiPriority="70" w:unhideWhenUsed="0"/>
+    <w:lsdException w:name="Colorful Shading Accent 3" w:semiHidden="0" w:uiPriority="71" w:unhideWhenUsed="0"/>
+    <w:lsdException w:name="Colorful List Accent 3" w:semiHidden="0" w:uiPriority="72" w:unhideWhenUsed="0"/>
+    <w:lsdException w:name="Colorful Grid Accent 3" w:semiHidden="0" w:uiPriority="73" w:unhideWhenUsed="0"/>
+    <w:lsdException w:name="Light Shading Accent 4" w:semiHidden="0" w:uiPriority="60" w:unhideWhenUsed="0"/>
+    <w:lsdException w:name="Light List Accent 4" w:semiHidden="0" w:uiPriority="61" w:unhideWhenUsed="0"/>
+    <w:lsdException w:name="Light Grid Accent 4" w:semiHidden="0" w:uiPriority="62" w:unhideWhenUsed="0"/>
+    <w:lsdException w:name="Medium Shading 1 Accent 4" w:semiHidden="0" w:uiPriority="63" w:unhideWhenUsed="0"/>
+    <w:lsdException w:name="Medium Shading 2 Accent 4" w:semiHidden="0" w:uiPriority="64" w:unhideWhenUsed="0"/>
+    <w:lsdException w:name="Medium List 1 Accent 4" w:semiHidden="0" w:uiPriority="65" w:unhideWhenUsed="0"/>
+    <w:lsdException w:name="Medium List 2 Accent 4" w:semiHidden="0" w:uiPriority="66" w:unhideWhenUsed="0"/>
+    <w:lsdException w:name="Medium Grid 1 Accent 4" w:semiHidden="0" w:uiPriority="67" w:unhideWhenUsed="0"/>
+    <w:lsdException w:name="Medium Grid 2 Accent 4" w:semiHidden="0" w:uiPriority="68" w:unhideWhenUsed="0"/>
+    <w:lsdException w:name="Medium Grid 3 Accent 4" w:semiHidden="0" w:uiPriority="69" w:unhideWhenUsed="0"/>
+    <w:lsdException w:name="Dark List Accent 4" w:semiHidden="0" w:uiPriority="70" w:unhideWhenUsed="0"/>
+    <w:lsdException w:name="Colorful Shading Accent 4" w:semiHidden="0" w:uiPriority="71" w:unhideWhenUsed="0"/>
+    <w:lsdException w:name="Colorful List Accent 4" w:semiHidden="0" w:uiPriority="72" w:unhideWhenUsed="0"/>
+    <w:lsdException w:name="Colorful Grid Accent 4" w:semiHidden="0" w:uiPriority="73" w:unhideWhenUsed="0"/>
+    <w:lsdException w:name="Light Shading Accent 5" w:semiHidden="0" w:uiPriority="60" w:unhideWhenUsed="0"/>
+    <w:lsdException w:name="Light List Accent 5" w:semiHidden="0" w:uiPriority="61" w:unhideWhenUsed="0"/>
+    <w:lsdException w:name="Light Grid Accent 5" w:semiHidden="0" w:uiPriority="62" w:unhideWhenUsed="0"/>
+    <w:lsdException w:name="Medium Shading 1 Accent 5" w:semiHidden="0" w:uiPriority="63" w:unhideWhenUsed="0"/>
+    <w:lsdException w:name="Medium Shading 2 Accent 5" w:semiHidden="0" w:uiPriority="64" w:unhideWhenUsed="0"/>
+    <w:lsdException w:name="Medium List 1 Accent 5" w:semiHidden="0" w:uiPriority="65" w:unhideWhenUsed="0"/>
+    <w:lsdException w:name="Medium List 2 Accent 5" w:semiHidden="0" w:uiPriority="66" w:unhideWhenUsed="0"/>
+    <w:lsdException w:name="Medium Grid 1 Accent 5" w:semiHidden="0" w:uiPriority="67" w:unhideWhenUsed="0"/>
+    <w:lsdException w:name="Medium Grid 2 Accent 5" w:semiHidden="0" w:uiPriority="68" w:unhideWhenUsed="0"/>
+    <w:lsdException w:name="Medium Grid 3 Accent 5" w:semiHidden="0" w:uiPriority="69" w:unhideWhenUsed="0"/>
+    <w:lsdException w:name="Dark List Accent 5" w:semiHidden="0" w:uiPriority="70" w:unhideWhenUsed="0"/>
+    <w:lsdException w:name="Colorful Shading Accent 5" w:semiHidden="0" w:uiPriority="71" w:unhideWhenUsed="0"/>
+    <w:lsdException w:name="Colorful List Accent 5" w:semiHidden="0" w:uiPriority="72" w:unhideWhenUsed="0"/>
+    <w:lsdException w:name="Colorful Grid Accent 5" w:semiHidden="0" w:uiPriority="73" w:unhideWhenUsed="0"/>
+    <w:lsdException w:name="Light Shading Accent 6" w:semiHidden="0" w:uiPriority="60" w:unhideWhenUsed="0"/>
+    <w:lsdException w:name="Light List Accent 6" w:semiHidden="0" w:uiPriority="61" w:unhideWhenUsed="0"/>
+    <w:lsdException w:name="Light Grid Accent 6" w:semiHidden="0" w:uiPriority="62" w:unhideWhenUsed="0"/>
+    <w:lsdException w:name="Medium Shading 1 Accent 6" w:semiHidden="0" w:uiPriority="63" w:unhideWhenUsed="0"/>
+    <w:lsdException w:name="Medium Shading 2 Accent 6" w:semiHidden="0" w:uiPriority="64" w:unhideWhenUsed="0"/>
+    <w:lsdException w:name="Medium List 1 Accent 6" w:semiHidden="0" w:uiPriority="65" w:unhideWhenUsed="0"/>
+    <w:lsdException w:name="Medium List 2 Accent 6" w:semiHidden="0" w:uiPriority="66" w:unhideWhenUsed="0"/>
+    <w:lsdException w:name="Medium Grid 1 Accent 6" w:semiHidden="0" w:uiPriority="67" w:unhideWhenUsed="0"/>
+    <w:lsdException w:name="Medium Grid 2 Accent 6" w:semiHidden="0" w:uiPriority="68" w:unhideWhenUsed="0"/>
+    <w:lsdException w:name="Medium Grid 3 Accent 6" w:semiHidden="0" w:uiPriority="69" w:unhideWhenUsed="0"/>
+    <w:lsdException w:name="Dark List Accent 6" w:semiHidden="0" w:uiPriority="70" w:unhideWhenUsed="0"/>
+    <w:lsdException w:name="Colorful Shading Accent 6" w:semiHidden="0" w:uiPriority="71" w:unhideWhenUsed="0"/>
+    <w:lsdException w:name="Colorful List Accent 6" w:semiHidden="0" w:uiPriority="72" w:unhideWhenUsed="0"/>
+    <w:lsdException w:name="Colorful Grid Accent 6" w:semiHidden="0" w:uiPriority="73" w:unhideWhenUsed="0"/>
+    <w:lsdException w:name="Subtle Emphasis" w:semiHidden="0" w:uiPriority="19" w:unhideWhenUsed="0" w:qFormat="1"/>
+    <w:lsdException w:name="Intense Emphasis" w:semiHidden="0" w:uiPriority="21" w:unhideWhenUsed="0" w:qFormat="1"/>
+    <w:lsdException w:name="Subtle Reference" w:semiHidden="0" w:uiPriority="31" w:unhideWhenUsed="0" w:qFormat="1"/>
+    <w:lsdException w:name="Intense Reference" w:semiHidden="0" w:uiPriority="32" w:unhideWhenUsed="0" w:qFormat="1"/>
+    <w:lsdException w:name="Book Title" w:semiHidden="0" w:uiPriority="33" w:unhideWhenUsed="0" w:qFormat="1"/>
+    <w:lsdException w:name="Bibliography" w:uiPriority="37"/>
+    <w:lsdException w:name="TOC Heading" w:uiPriority="39" w:qFormat="1"/>
+  </w:latentStyles>
+  <w:style w:type="paragraph" w:default="1" w:styleId="Normal">
+    <w:name w:val="Normal"/>
+    <w:qFormat/>
+  </w:style>
+  <w:style w:type="character" w:default="1" w:styleId="DefaultParagraphFont">
+    <w:name w:val="Default Paragraph Font"/>
+    <w:uiPriority w:val="1"/>
+    <w:semiHidden/>
+    <w:unhideWhenUsed/>
+  </w:style>
+  <w:style w:type="table" w:default="1" w:styleId="TableNormal">
+    <w:name w:val="Normal Table"/>
+    <w:uiPriority w:val="99"/>
+    <w:semiHidden/>
+    <w:unhideWhenUsed/>
+    <w:tblPr>
+      <w:tblInd w:w="0" w:type="dxa"/>
+      <w:tblCellMar>
+        <w:top w:w="0" w:type="dxa"/>
+        <w:left w:w="108" w:type="dxa"/>
+        <w:bottom w:w="0" w:type="dxa"/>
+        <w:right w:w="108" w:type="dxa"/>
+      </w:tblCellMar>
+    </w:tblPr>
+  </w:style>
+  <w:style w:type="numbering" w:default="1" w:styleId="NoList">
+    <w:name w:val="No List"/>
+    <w:uiPriority w:val="99"/>
+    <w:semiHidden/>
+    <w:unhideWhenUsed/>
+  </w:style>
+  <w:style w:type="character" w:styleId="Hyperlink">
+    <w:name w:val="Hyperlink"/>
+    <w:basedOn w:val="DefaultParagraphFont"/>
+    <w:uiPriority w:val="99"/>
+    <w:unhideWhenUsed/>
+    <w:rsid w:val="004906F9"/>
+    <w:rPr>
+      <w:color w:val="0000FF" w:themeColor="hyperlink"/>
+      <w:u w:val="single"/>
+    </w:rPr>
+  </w:style>
+  <w:style w:type="character" w:styleId="PlaceholderText">
+    <w:name w:val="Placeholder Text"/>
+    <w:basedOn w:val="DefaultParagraphFont"/>
+    <w:uiPriority w:val="99"/>
+    <w:semiHidden/>
+    <w:rsid w:val="004906F9"/>
+    <w:rPr>
+      <w:color w:val="808080"/>
+    </w:rPr>
+  </w:style>
+  <w:style w:type="paragraph" w:styleId="BalloonText">
+    <w:name w:val="Balloon Text"/>
+    <w:basedOn w:val="Normal"/>
+    <w:link w:val="BalloonTextChar"/>
+    <w:uiPriority w:val="99"/>
+    <w:semiHidden/>
+    <w:unhideWhenUsed/>
+    <w:rsid w:val="004906F9"/>
+    <w:pPr>
+      <w:spacing w:after="0" w:line="240" w:lineRule="auto"/>
+    </w:pPr>
+    <w:rPr>
+      <w:rFonts w:ascii="Tahoma" w:hAnsi="Tahoma" w:cs="Tahoma"/>
+      <w:sz w:val="16"/>
+      <w:szCs w:val="16"/>
+    </w:rPr>
+  </w:style>
+  <w:style w:type="character" w:customStyle="1" w:styleId="BalloonTextChar">
+    <w:name w:val="Balloon Text Char"/>
+    <w:basedOn w:val="DefaultParagraphFont"/>
+    <w:link w:val="BalloonText"/>
+    <w:uiPriority w:val="99"/>
+    <w:semiHidden/>
+    <w:rsid w:val="004906F9"/>
+    <w:rPr>
+      <w:rFonts w:ascii="Tahoma" w:hAnsi="Tahoma" w:cs="Tahoma"/>
+      <w:sz w:val="16"/>
+      <w:szCs w:val="16"/>
+    </w:rPr>
+  </w:style>
+</w:styles>
+</file>
+
+<file path=word/stylesWithEffects.xml><?xml version="1.0" encoding="utf-8"?>
+<w:styles xmlns:wpc="http://schemas.microsoft.com/office/word/2010/wordprocessingCanvas" xmlns:mc="http://schemas.openxmlformats.org/markup-compatibility/2006" xmlns:o="urn:schemas-microsoft-com:office:office" xmlns:r="http://schemas.openxmlformats.org/officeDocument/2006/relationships" xmlns:m="http://schemas.openxmlformats.org/officeDocument/2006/math" xmlns:v="urn:schemas-microsoft-com:vml" xmlns:wp14="http://schemas.microsoft.com/office/word/2010/wordprocessingDrawing" xmlns:wp="http://schemas.openxmlformats.org/drawingml/2006/wordprocessingDrawing" xmlns:w10="urn:schemas-microsoft-com:office:word" xmlns:w="http://schemas.openxmlformats.org/wordprocessingml/2006/main" xmlns:w14="http://schemas.microsoft.com/office/word/2010/wordml" xmlns:wpg="http://schemas.microsoft.com/office/word/2010/wordprocessingGroup" xmlns:wpi="http://schemas.microsoft.com/office/word/2010/wordprocessingInk" xmlns:wne="http://schemas.microsoft.com/office/word/2006/wordml" xmlns:wps="http://schemas.microsoft.com/office/word/2010/wordprocessingShape" mc:Ignorable="w14 wp14">
+  <w:docDefaults>
+    <w:rPrDefault>
+      <w:rPr>
+        <w:rFonts w:asciiTheme="minorHAnsi" w:eastAsiaTheme="minorHAnsi" w:hAnsiTheme="minorHAnsi" w:cstheme="minorBidi"/>
+        <w:sz w:val="22"/>
+        <w:szCs w:val="22"/>
+        <w:lang w:val="en-US" w:eastAsia="en-US" w:bidi="ar-SA"/>
+      </w:rPr>
+    </w:rPrDefault>
+    <w:pPrDefault>
+      <w:pPr>
+        <w:spacing w:after="200" w:line="276" w:lineRule="auto"/>
+      </w:pPr>
+    </w:pPrDefault>
+  </w:docDefaults>
+  <w:latentStyles w:defLockedState="0" w:defUIPriority="99" w:defSemiHidden="1" w:defUnhideWhenUsed="1" w:defQFormat="0" w:count="267">
+    <w:lsdException w:name="Normal" w:semiHidden="0" w:uiPriority="0" w:unhideWhenUsed="0" w:qFormat="1"/>
+    <w:lsdException w:name="heading 1" w:semiHidden="0" w:uiPriority="9" w:unhideWhenUsed="0" w:qFormat="1"/>
+    <w:lsdException w:name="heading 2" w:uiPriority="9" w:qFormat="1"/>
+    <w:lsdException w:name="heading 3" w:uiPriority="9" w:qFormat="1"/>
+    <w:lsdException w:name="heading 4" w:uiPriority="9" w:qFormat="1"/>
+    <w:lsdException w:name="heading 5" w:uiPriority="9" w:qFormat="1"/>
+    <w:lsdException w:name="heading 6" w:uiPriority="9" w:qFormat="1"/>
+    <w:lsdException w:name="heading 7" w:uiPriority="9" w:qFormat="1"/>
+    <w:lsdException w:name="heading 8" w:uiPriority="9" w:qFormat="1"/>
+    <w:lsdException w:name="heading 9" w:uiPriority="9" w:qFormat="1"/>
+    <w:lsdException w:name="toc 1" w:uiPriority="39"/>
+    <w:lsdException w:name="toc 2" w:uiPriority="39"/>
+    <w:lsdException w:name="toc 3" w:uiPriority="39"/>
+    <w:lsdException w:name="toc 4" w:uiPriority="39"/>
+    <w:lsdException w:name="toc 5" w:uiPriority="39"/>
+    <w:lsdException w:name="toc 6" w:uiPriority="39"/>
+    <w:lsdException w:name="toc 7" w:uiPriority="39"/>
+    <w:lsdException w:name="toc 8" w:uiPriority="39"/>
+    <w:lsdException w:name="toc 9" w:uiPriority="39"/>
+    <w:lsdException w:name="caption" w:uiPriority="35" w:qFormat="1"/>
+    <w:lsdException w:name="Title" w:semiHidden="0" w:uiPriority="10" w:unhideWhenUsed="0" w:qFormat="1"/>
+    <w:lsdException w:name="Default Paragraph Font" w:uiPriority="1"/>
+    <w:lsdException w:name="Subtitle" w:semiHidden="0" w:uiPriority="11" w:unhideWhenUsed="0" w:qFormat="1"/>
+    <w:lsdException w:name="Strong" w:semiHidden="0" w:uiPriority="22" w:unhideWhenUsed="0" w:qFormat="1"/>
+    <w:lsdException w:name="Emphasis" w:semiHidden="0" w:uiPriority="20" w:unhideWhenUsed="0" w:qFormat="1"/>
+    <w:lsdException w:name="Table Grid" w:semiHidden="0" w:uiPriority="59" w:unhideWhenUsed="0"/>
+    <w:lsdException w:name="Placeholder Text" w:unhideWhenUsed="0"/>
+    <w:lsdException w:name="No Spacing" w:semiHidden="0" w:uiPriority="1" w:unhideWhenUsed="0" w:qFormat="1"/>
+    <w:lsdException w:name="Light Shading" w:semiHidden="0" w:uiPriority="60" w:unhideWhenUsed="0"/>
+    <w:lsdException w:name="Light List" w:semiHidden="0" w:uiPriority="61" w:unhideWhenUsed="0"/>
+    <w:lsdException w:name="Light Grid" w:semiHidden="0" w:uiPriority="62" w:unhideWhenUsed="0"/>
+    <w:lsdException w:name="Medium Shading 1" w:semiHidden="0" w:uiPriority="63" w:unhideWhenUsed="0"/>
+    <w:lsdException w:name="Medium Shading 2" w:semiHidden="0" w:uiPriority="64" w:unhideWhenUsed="0"/>
+    <w:lsdException w:name="Medium List 1" w:semiHidden="0" w:uiPriority="65" w:unhideWhenUsed="0"/>
+    <w:lsdException w:name="Medium List 2" w:semiHidden="0" w:uiPriority="66" w:unhideWhenUsed="0"/>
+    <w:lsdException w:name="Medium Grid 1" w:semiHidden="0" w:uiPriority="67" w:unhideWhenUsed="0"/>
+    <w:lsdException w:name="Medium Grid 2" w:semiHidden="0" w:uiPriority="68" w:unhideWhenUsed="0"/>
+    <w:lsdException w:name="Medium Grid 3" w:semiHidden="0" w:uiPriority="69" w:unhideWhenUsed="0"/>
+    <w:lsdException w:name="Dark List" w:semiHidden="0" w:uiPriority="70" w:unhideWhenUsed="0"/>
+    <w:lsdException w:name="Colorful Shading" w:semiHidden="0" w:uiPriority="71" w:unhideWhenUsed="0"/>
+    <w:lsdException w:name="Colorful List" w:semiHidden="0" w:uiPriority="72" w:unhideWhenUsed="0"/>
+    <w:lsdException w:name="Colorful Grid" w:semiHidden="0" w:uiPriority="73" w:unhideWhenUsed="0"/>
+    <w:lsdException w:name="Light Shading Accent 1" w:semiHidden="0" w:uiPriority="60" w:unhideWhenUsed="0"/>
+    <w:lsdException w:name="Light List Accent 1" w:semiHidden="0" w:uiPriority="61" w:unhideWhenUsed="0"/>
+    <w:lsdException w:name="Light Grid Accent 1" w:semiHidden="0" w:uiPriority="62" w:unhideWhenUsed="0"/>
+    <w:lsdException w:name="Medium Shading 1 Accent 1" w:semiHidden="0" w:uiPriority="63" w:unhideWhenUsed="0"/>
+    <w:lsdException w:name="Medium Shading 2 Accent 1" w:semiHidden="0" w:uiPriority="64" w:unhideWhenUsed="0"/>
+    <w:lsdException w:name="Medium List 1 Accent 1" w:semiHidden="0" w:uiPriority="65" w:unhideWhenUsed="0"/>
+    <w:lsdException w:name="Revision" w:unhideWhenUsed="0"/>
+    <w:lsdException w:name="List Paragraph" w:semiHidden="0" w:uiPriority="34" w:unhideWhenUsed="0" w:qFormat="1"/>
+    <w:lsdException w:name="Quote" w:semiHidden="0" w:uiPriority="29" w:unhideWhenUsed="0" w:qFormat="1"/>
+    <w:lsdException w:name="Intense Quote" w:semiHidden="0" w:uiPriority="30" w:unhideWhenUsed="0" w:qFormat="1"/>
+    <w:lsdException w:name="Medium List 2 Accent 1" w:semiHidden="0" w:uiPriority="66" w:unhideWhenUsed="0"/>
+    <w:lsdException w:name="Medium Grid 1 Accent 1" w:semiHidden="0" w:uiPriority="67" w:unhideWhenUsed="0"/>
+    <w:lsdException w:name="Medium Grid 2 Accent 1" w:semiHidden="0" w:uiPriority="68" w:unhideWhenUsed="0"/>
+    <w:lsdException w:name="Medium Grid 3 Accent 1" w:semiHidden="0" w:uiPriority="69" w:unhideWhenUsed="0"/>
+    <w:lsdException w:name="Dark List Accent 1" w:semiHidden="0" w:uiPriority="70" w:unhideWhenUsed="0"/>
+    <w:lsdException w:name="Colorful Shading Accent 1" w:semiHidden="0" w:uiPriority="71" w:unhideWhenUsed="0"/>
+    <w:lsdException w:name="Colorful List Accent 1" w:semiHidden="0" w:uiPriority="72" w:unhideWhenUsed="0"/>
+    <w:lsdException w:name="Colorful Grid Accent 1" w:semiHidden="0" w:uiPriority="73" w:unhideWhenUsed="0"/>
+    <w:lsdException w:name="Light Shading Accent 2" w:semiHidden="0" w:uiPriority="60" w:unhideWhenUsed="0"/>
+    <w:lsdException w:name="Light List Accent 2" w:semiHidden="0" w:uiPriority="61" w:unhideWhenUsed="0"/>
+    <w:lsdException w:name="Light Grid Accent 2" w:semiHidden="0" w:uiPriority="62" w:unhideWhenUsed="0"/>
+    <w:lsdException w:name="Medium Shading 1 Accent 2" w:semiHidden="0" w:uiPriority="63" w:unhideWhenUsed="0"/>
+    <w:lsdException w:name="Medium Shading 2 Accent 2" w:semiHidden="0" w:uiPriority="64" w:unhideWhenUsed="0"/>
+    <w:lsdException w:name="Medium List 1 Accent 2" w:semiHidden="0" w:uiPriority="65" w:unhideWhenUsed="0"/>
+    <w:lsdException w:name="Medium List 2 Accent 2" w:semiHidden="0" w:uiPriority="66" w:unhideWhenUsed="0"/>
+    <w:lsdException w:name="Medium Grid 1 Accent 2" w:semiHidden="0" w:uiPriority="67" w:unhideWhenUsed="0"/>
+    <w:lsdException w:name="Medium Grid 2 Accent 2" w:semiHidden="0" w:uiPriority="68" w:unhideWhenUsed="0"/>
+    <w:lsdException w:name="Medium Grid 3 Accent 2" w:semiHidden="0" w:uiPriority="69" w:unhideWhenUsed="0"/>
+    <w:lsdException w:name="Dark List Accent 2" w:semiHidden="0" w:uiPriority="70" w:unhideWhenUsed="0"/>
+    <w:lsdException w:name="Colorful Shading Accent 2" w:semiHidden="0" w:uiPriority="71" w:unhideWhenUsed="0"/>
+    <w:lsdException w:name="Colorful List Accent 2" w:semiHidden="0" w:uiPriority="72" w:unhideWhenUsed="0"/>
+    <w:lsdException w:name="Colorful Grid Accent 2" w:semiHidden="0" w:uiPriority="73" w:unhideWhenUsed="0"/>
+    <w:lsdException w:name="Light Shading Accent 3" w:semiHidden="0" w:uiPriority="60" w:unhideWhenUsed="0"/>
+    <w:lsdException w:name="Light List Accent 3" w:semiHidden="0" w:uiPriority="61" w:unhideWhenUsed="0"/>
+    <w:lsdException w:name="Light Grid Accent 3" w:semiHidden="0" w:uiPriority="62" w:unhideWhenUsed="0"/>
+    <w:lsdException w:name="Medium Shading 1 Accent 3" w:semiHidden="0" w:uiPriority="63" w:unhideWhenUsed="0"/>
+    <w:lsdException w:name="Medium Shading 2 Accent 3" w:semiHidden="0" w:uiPriority="64" w:unhideWhenUsed="0"/>
+    <w:lsdException w:name="Medium List 1 Accent 3" w:semiHidden="0" w:uiPriority="65" w:unhideWhenUsed="0"/>
+    <w:lsdException w:name="Medium List 2 Accent 3" w:semiHidden="0" w:uiPriority="66" w:unhideWhenUsed="0"/>
+    <w:lsdException w:name="Medium Grid 1 Accent 3" w:semiHidden="0" w:uiPriority="67" w:unhideWhenUsed="0"/>
+    <w:lsdException w:name="Medium Grid 2 Accent 3" w:semiHidden="0" w:uiPriority="68" w:unhideWhenUsed="0"/>
+    <w:lsdException w:name="Medium Grid 3 Accent 3" w:semiHidden="0" w:uiPriority="69" w:unhideWhenUsed="0"/>
+    <w:lsdException w:name="Dark List Accent 3" w:semiHidden="0" w:uiPriority="70" w:unhideWhenUsed="0"/>
+    <w:lsdException w:name="Colorful Shading Accent 3" w:semiHidden="0" w:uiPriority="71" w:unhideWhenUsed="0"/>
+    <w:lsdException w:name="Colorful List Accent 3" w:semiHidden="0" w:uiPriority="72" w:unhideWhenUsed="0"/>
+    <w:lsdException w:name="Colorful Grid Accent 3" w:semiHidden="0" w:uiPriority="73" w:unhideWhenUsed="0"/>
+    <w:lsdException w:name="Light Shading Accent 4" w:semiHidden="0" w:uiPriority="60" w:unhideWhenUsed="0"/>
+    <w:lsdException w:name="Light List Accent 4" w:semiHidden="0" w:uiPriority="61" w:unhideWhenUsed="0"/>
+    <w:lsdException w:name="Light Grid Accent 4" w:semiHidden="0" w:uiPriority="62" w:unhideWhenUsed="0"/>
+    <w:lsdException w:name="Medium Shading 1 Accent 4" w:semiHidden="0" w:uiPriority="63" w:unhideWhenUsed="0"/>
+    <w:lsdException w:name="Medium Shading 2 Accent 4" w:semiHidden="0" w:uiPriority="64" w:unhideWhenUsed="0"/>
+    <w:lsdException w:name="Medium List 1 Accent 4" w:semiHidden="0" w:uiPriority="65" w:unhideWhenUsed="0"/>
+    <w:lsdException w:name="Medium List 2 Accent 4" w:semiHidden="0" w:uiPriority="66" w:unhideWhenUsed="0"/>
+    <w:lsdException w:name="Medium Grid 1 Accent 4" w:semiHidden="0" w:uiPriority="67" w:unhideWhenUsed="0"/>
+    <w:lsdException w:name="Medium Grid 2 Accent 4" w:semiHidden="0" w:uiPriority="68" w:unhideWhenUsed="0"/>
+    <w:lsdException w:name="Medium Grid 3 Accent 4" w:semiHidden="0" w:uiPriority="69" w:unhideWhenUsed="0"/>
+    <w:lsdException w:name="Dark List Accent 4" w:semiHidden="0" w:uiPriority="70" w:unhideWhenUsed="0"/>
+    <w:lsdException w:name="Colorful Shading Accent 4" w:semiHidden="0" w:uiPriority="71" w:unhideWhenUsed="0"/>
+    <w:lsdException w:name="Colorful List Accent 4" w:semiHidden="0" w:uiPriority="72" w:unhideWhenUsed="0"/>
+    <w:lsdException w:name="Colorful Grid Accent 4" w:semiHidden="0" w:uiPriority="73" w:unhideWhenUsed="0"/>
+    <w:lsdException w:name="Light Shading Accent 5" w:semiHidden="0" w:uiPriority="60" w:unhideWhenUsed="0"/>
+    <w:lsdException w:name="Light List Accent 5" w:semiHidden="0" w:uiPriority="61" w:unhideWhenUsed="0"/>
+    <w:lsdException w:name="Light Grid Accent 5" w:semiHidden="0" w:uiPriority="62" w:unhideWhenUsed="0"/>
+    <w:lsdException w:name="Medium Shading 1 Accent 5" w:semiHidden="0" w:uiPriority="63" w:unhideWhenUsed="0"/>
+    <w:lsdException w:name="Medium Shading 2 Accent 5" w:semiHidden="0" w:uiPriority="64" w:unhideWhenUsed="0"/>
+    <w:lsdException w:name="Medium List 1 Accent 5" w:semiHidden="0" w:uiPriority="65" w:unhideWhenUsed="0"/>
+    <w:lsdException w:name="Medium List 2 Accent 5" w:semiHidden="0" w:uiPriority="66" w:unhideWhenUsed="0"/>
+    <w:lsdException w:name="Medium Grid 1 Accent 5" w:semiHidden="0" w:uiPriority="67" w:unhideWhenUsed="0"/>
+    <w:lsdException w:name="Medium Grid 2 Accent 5" w:semiHidden="0" w:uiPriority="68" w:unhideWhenUsed="0"/>
+    <w:lsdException w:name="Medium Grid 3 Accent 5" w:semiHidden="0" w:uiPriority="69" w:unhideWhenUsed="0"/>
+    <w:lsdException w:name="Dark List Accent 5" w:semiHidden="0" w:uiPriority="70" w:unhideWhenUsed="0"/>
+    <w:lsdException w:name="Colorful Shading Accent 5" w:semiHidden="0" w:uiPriority="71" w:unhideWhenUsed="0"/>
+    <w:lsdException w:name="Colorful List Accent 5" w:semiHidden="0" w:uiPriority="72" w:unhideWhenUsed="0"/>
+    <w:lsdException w:name="Colorful Grid Accent 5" w:semiHidden="0" w:uiPriority="73" w:unhideWhenUsed="0"/>
+    <w:lsdException w:name="Light Shading Accent 6" w:semiHidden="0" w:uiPriority="60" w:unhideWhenUsed="0"/>
+    <w:lsdException w:name="Light List Accent 6" w:semiHidden="0" w:uiPriority="61" w:unhideWhenUsed="0"/>
+    <w:lsdException w:name="Light Grid Accent 6" w:semiHidden="0" w:uiPriority="62" w:unhideWhenUsed="0"/>
+    <w:lsdException w:name="Medium Shading 1 Accent 6" w:semiHidden="0" w:uiPriority="63" w:unhideWhenUsed="0"/>
+    <w:lsdException w:name="Medium Shading 2 Accent 6" w:semiHidden="0" w:uiPriority="64" w:unhideWhenUsed="0"/>
+    <w:lsdException w:name="Medium List 1 Accent 6" w:semiHidden="0" w:uiPriority="65" w:unhideWhenUsed="0"/>
+    <w:lsdException w:name="Medium List 2 Accent 6" w:semiHidden="0" w:uiPriority="66" w:unhideWhenUsed="0"/>
+    <w:lsdException w:name="Medium Grid 1 Accent 6" w:semiHidden="0" w:uiPriority="67" w:unhideWhenUsed="0"/>
+    <w:lsdException w:name="Medium Grid 2 Accent 6" w:semiHidden="0" w:uiPriority="68" w:unhideWhenUsed="0"/>
+    <w:lsdException w:name="Medium Grid 3 Accent 6" w:semiHidden="0" w:uiPriority="69" w:unhideWhenUsed="0"/>
+    <w:lsdException w:name="Dark List Accent 6" w:semiHidden="0" w:uiPriority="70" w:unhideWhenUsed="0"/>
+    <w:lsdException w:name="Colorful Shading Accent 6" w:semiHidden="0" w:uiPriority="71" w:unhideWhenUsed="0"/>
+    <w:lsdException w:name="Colorful List Accent 6" w:semiHidden="0" w:uiPriority="72" w:unhideWhenUsed="0"/>
+    <w:lsdException w:name="Colorful Grid Accent 6" w:semiHidden="0" w:uiPriority="73" w:unhideWhenUsed="0"/>
+    <w:lsdException w:name="Subtle Emphasis" w:semiHidden="0" w:uiPriority="19" w:unhideWhenUsed="0" w:qFormat="1"/>
+    <w:lsdException w:name="Intense Emphasis" w:semiHidden="0" w:uiPriority="21" w:unhideWhenUsed="0" w:qFormat="1"/>
+    <w:lsdException w:name="Subtle Reference" w:semiHidden="0" w:uiPriority="31" w:unhideWhenUsed="0" w:qFormat="1"/>
+    <w:lsdException w:name="Intense Reference" w:semiHidden="0" w:uiPriority="32" w:unhideWhenUsed="0" w:qFormat="1"/>
+    <w:lsdException w:name="Book Title" w:semiHidden="0" w:uiPriority="33" w:unhideWhenUsed="0" w:qFormat="1"/>
+    <w:lsdException w:name="Bibliography" w:uiPriority="37"/>
+    <w:lsdException w:name="TOC Heading" w:uiPriority="39" w:qFormat="1"/>
   </w:latentStyles>
   <w:style w:type="paragraph" w:default="1" w:styleId="Normal">
     <w:name w:val="Normal"/>
@@ -17393,26 +17412,6 @@
         </a:ln>
         <a:effectLst/>
       </c:spPr>
-      <c:txPr>
-        <a:bodyPr rot="0" spcFirstLastPara="1" vertOverflow="ellipsis" vert="horz" wrap="square" anchor="ctr" anchorCtr="1"/>
-        <a:lstStyle/>
-        <a:p>
-          <a:pPr>
-            <a:defRPr sz="1400" b="0" i="0" u="none" strike="noStrike" kern="1200" spc="0" baseline="0">
-              <a:solidFill>
-                <a:schemeClr val="tx1">
-                  <a:lumMod val="65000"/>
-                  <a:lumOff val="35000"/>
-                </a:schemeClr>
-              </a:solidFill>
-              <a:latin typeface="+mn-lt"/>
-              <a:ea typeface="+mn-ea"/>
-              <a:cs typeface="+mn-cs"/>
-            </a:defRPr>
-          </a:pPr>
-          <a:endParaRPr lang="en-US"/>
-        </a:p>
-      </c:txPr>
     </c:title>
     <c:autoTitleDeleted val="0"/>
     <c:plotArea>
@@ -17804,11 +17803,11 @@
           <c:showPercent val="0"/>
           <c:showBubbleSize val="0"/>
         </c:dLbls>
-        <c:axId val="217677096"/>
-        <c:axId val="217677488"/>
+        <c:axId val="102634624"/>
+        <c:axId val="102636928"/>
       </c:scatterChart>
       <c:valAx>
-        <c:axId val="217677096"/>
+        <c:axId val="102634624"/>
         <c:scaling>
           <c:orientation val="minMax"/>
         </c:scaling>
@@ -17862,26 +17861,6 @@
             </a:ln>
             <a:effectLst/>
           </c:spPr>
-          <c:txPr>
-            <a:bodyPr rot="0" spcFirstLastPara="1" vertOverflow="ellipsis" vert="horz" wrap="square" anchor="ctr" anchorCtr="1"/>
-            <a:lstStyle/>
-            <a:p>
-              <a:pPr>
-                <a:defRPr sz="1000" b="0" i="0" u="none" strike="noStrike" kern="1200" baseline="0">
-                  <a:solidFill>
-                    <a:schemeClr val="tx1">
-                      <a:lumMod val="65000"/>
-                      <a:lumOff val="35000"/>
-                    </a:schemeClr>
-                  </a:solidFill>
-                  <a:latin typeface="+mn-lt"/>
-                  <a:ea typeface="+mn-ea"/>
-                  <a:cs typeface="+mn-cs"/>
-                </a:defRPr>
-              </a:pPr>
-              <a:endParaRPr lang="en-US"/>
-            </a:p>
-          </c:txPr>
         </c:title>
         <c:numFmt formatCode="General" sourceLinked="1"/>
         <c:majorTickMark val="none"/>
@@ -17920,12 +17899,12 @@
             <a:endParaRPr lang="en-US"/>
           </a:p>
         </c:txPr>
-        <c:crossAx val="217677488"/>
+        <c:crossAx val="102636928"/>
         <c:crosses val="autoZero"/>
         <c:crossBetween val="midCat"/>
       </c:valAx>
       <c:valAx>
-        <c:axId val="217677488"/>
+        <c:axId val="102636928"/>
         <c:scaling>
           <c:orientation val="minMax"/>
         </c:scaling>
@@ -17979,26 +17958,6 @@
             </a:ln>
             <a:effectLst/>
           </c:spPr>
-          <c:txPr>
-            <a:bodyPr rot="-5400000" spcFirstLastPara="1" vertOverflow="ellipsis" vert="horz" wrap="square" anchor="ctr" anchorCtr="1"/>
-            <a:lstStyle/>
-            <a:p>
-              <a:pPr>
-                <a:defRPr sz="1000" b="0" i="0" u="none" strike="noStrike" kern="1200" baseline="0">
-                  <a:solidFill>
-                    <a:schemeClr val="tx1">
-                      <a:lumMod val="65000"/>
-                      <a:lumOff val="35000"/>
-                    </a:schemeClr>
-                  </a:solidFill>
-                  <a:latin typeface="+mn-lt"/>
-                  <a:ea typeface="+mn-ea"/>
-                  <a:cs typeface="+mn-cs"/>
-                </a:defRPr>
-              </a:pPr>
-              <a:endParaRPr lang="en-US"/>
-            </a:p>
-          </c:txPr>
         </c:title>
         <c:numFmt formatCode="0.000000" sourceLinked="1"/>
         <c:majorTickMark val="none"/>
@@ -18037,7 +17996,7 @@
             <a:endParaRPr lang="en-US"/>
           </a:p>
         </c:txPr>
-        <c:crossAx val="217677096"/>
+        <c:crossAx val="102634624"/>
         <c:crosses val="autoZero"/>
         <c:crossBetween val="midCat"/>
       </c:valAx>
@@ -18109,7 +18068,7 @@
       <a:endParaRPr lang="en-US"/>
     </a:p>
   </c:txPr>
-  <c:externalData r:id="rId3">
+  <c:externalData r:id="rId1">
     <c:autoUpdate val="0"/>
   </c:externalData>
 </c:chartSpace>
@@ -18163,26 +18122,6 @@
         </a:ln>
         <a:effectLst/>
       </c:spPr>
-      <c:txPr>
-        <a:bodyPr rot="0" spcFirstLastPara="1" vertOverflow="ellipsis" vert="horz" wrap="square" anchor="ctr" anchorCtr="1"/>
-        <a:lstStyle/>
-        <a:p>
-          <a:pPr>
-            <a:defRPr sz="1400" b="0" i="0" u="none" strike="noStrike" kern="1200" spc="0" baseline="0">
-              <a:solidFill>
-                <a:schemeClr val="tx1">
-                  <a:lumMod val="65000"/>
-                  <a:lumOff val="35000"/>
-                </a:schemeClr>
-              </a:solidFill>
-              <a:latin typeface="+mn-lt"/>
-              <a:ea typeface="+mn-ea"/>
-              <a:cs typeface="+mn-cs"/>
-            </a:defRPr>
-          </a:pPr>
-          <a:endParaRPr lang="en-US"/>
-        </a:p>
-      </c:txPr>
     </c:title>
     <c:autoTitleDeleted val="0"/>
     <c:plotArea>
@@ -18574,11 +18513,11 @@
           <c:showPercent val="0"/>
           <c:showBubbleSize val="0"/>
         </c:dLbls>
-        <c:axId val="217678272"/>
-        <c:axId val="217678664"/>
+        <c:axId val="102656640"/>
+        <c:axId val="102679680"/>
       </c:scatterChart>
       <c:valAx>
-        <c:axId val="217678272"/>
+        <c:axId val="102656640"/>
         <c:scaling>
           <c:orientation val="minMax"/>
         </c:scaling>
@@ -18632,26 +18571,6 @@
             </a:ln>
             <a:effectLst/>
           </c:spPr>
-          <c:txPr>
-            <a:bodyPr rot="0" spcFirstLastPara="1" vertOverflow="ellipsis" vert="horz" wrap="square" anchor="ctr" anchorCtr="1"/>
-            <a:lstStyle/>
-            <a:p>
-              <a:pPr>
-                <a:defRPr sz="1000" b="0" i="0" u="none" strike="noStrike" kern="1200" baseline="0">
-                  <a:solidFill>
-                    <a:schemeClr val="tx1">
-                      <a:lumMod val="65000"/>
-                      <a:lumOff val="35000"/>
-                    </a:schemeClr>
-                  </a:solidFill>
-                  <a:latin typeface="+mn-lt"/>
-                  <a:ea typeface="+mn-ea"/>
-                  <a:cs typeface="+mn-cs"/>
-                </a:defRPr>
-              </a:pPr>
-              <a:endParaRPr lang="en-US"/>
-            </a:p>
-          </c:txPr>
         </c:title>
         <c:numFmt formatCode="General" sourceLinked="1"/>
         <c:majorTickMark val="none"/>
@@ -18690,12 +18609,12 @@
             <a:endParaRPr lang="en-US"/>
           </a:p>
         </c:txPr>
-        <c:crossAx val="217678664"/>
+        <c:crossAx val="102679680"/>
         <c:crosses val="autoZero"/>
         <c:crossBetween val="midCat"/>
       </c:valAx>
       <c:valAx>
-        <c:axId val="217678664"/>
+        <c:axId val="102679680"/>
         <c:scaling>
           <c:orientation val="minMax"/>
         </c:scaling>
@@ -18749,26 +18668,6 @@
             </a:ln>
             <a:effectLst/>
           </c:spPr>
-          <c:txPr>
-            <a:bodyPr rot="-5400000" spcFirstLastPara="1" vertOverflow="ellipsis" vert="horz" wrap="square" anchor="ctr" anchorCtr="1"/>
-            <a:lstStyle/>
-            <a:p>
-              <a:pPr>
-                <a:defRPr sz="1000" b="0" i="0" u="none" strike="noStrike" kern="1200" baseline="0">
-                  <a:solidFill>
-                    <a:schemeClr val="tx1">
-                      <a:lumMod val="65000"/>
-                      <a:lumOff val="35000"/>
-                    </a:schemeClr>
-                  </a:solidFill>
-                  <a:latin typeface="+mn-lt"/>
-                  <a:ea typeface="+mn-ea"/>
-                  <a:cs typeface="+mn-cs"/>
-                </a:defRPr>
-              </a:pPr>
-              <a:endParaRPr lang="en-US"/>
-            </a:p>
-          </c:txPr>
         </c:title>
         <c:numFmt formatCode="General" sourceLinked="1"/>
         <c:majorTickMark val="none"/>
@@ -18807,7 +18706,7 @@
             <a:endParaRPr lang="en-US"/>
           </a:p>
         </c:txPr>
-        <c:crossAx val="217678272"/>
+        <c:crossAx val="102656640"/>
         <c:crosses val="autoZero"/>
         <c:crossBetween val="midCat"/>
       </c:valAx>
@@ -18879,1122 +18778,10 @@
       <a:endParaRPr lang="en-US"/>
     </a:p>
   </c:txPr>
-  <c:externalData r:id="rId3">
+  <c:externalData r:id="rId1">
     <c:autoUpdate val="0"/>
   </c:externalData>
 </c:chartSpace>
-</file>
-
-<file path=word/charts/colors1.xml><?xml version="1.0" encoding="utf-8"?>
-<cs:colorStyle xmlns:cs="http://schemas.microsoft.com/office/drawing/2012/chartStyle" xmlns:a="http://schemas.openxmlformats.org/drawingml/2006/main" meth="cycle" id="10">
-  <a:schemeClr val="accent1"/>
-  <a:schemeClr val="accent2"/>
-  <a:schemeClr val="accent3"/>
-  <a:schemeClr val="accent4"/>
-  <a:schemeClr val="accent5"/>
-  <a:schemeClr val="accent6"/>
-  <cs:variation/>
-  <cs:variation>
-    <a:lumMod val="60000"/>
-  </cs:variation>
-  <cs:variation>
-    <a:lumMod val="80000"/>
-    <a:lumOff val="20000"/>
-  </cs:variation>
-  <cs:variation>
-    <a:lumMod val="80000"/>
-  </cs:variation>
-  <cs:variation>
-    <a:lumMod val="60000"/>
-    <a:lumOff val="40000"/>
-  </cs:variation>
-  <cs:variation>
-    <a:lumMod val="50000"/>
-  </cs:variation>
-  <cs:variation>
-    <a:lumMod val="70000"/>
-    <a:lumOff val="30000"/>
-  </cs:variation>
-  <cs:variation>
-    <a:lumMod val="70000"/>
-  </cs:variation>
-  <cs:variation>
-    <a:lumMod val="50000"/>
-    <a:lumOff val="50000"/>
-  </cs:variation>
-</cs:colorStyle>
-</file>
-
-<file path=word/charts/colors2.xml><?xml version="1.0" encoding="utf-8"?>
-<cs:colorStyle xmlns:cs="http://schemas.microsoft.com/office/drawing/2012/chartStyle" xmlns:a="http://schemas.openxmlformats.org/drawingml/2006/main" meth="cycle" id="10">
-  <a:schemeClr val="accent1"/>
-  <a:schemeClr val="accent2"/>
-  <a:schemeClr val="accent3"/>
-  <a:schemeClr val="accent4"/>
-  <a:schemeClr val="accent5"/>
-  <a:schemeClr val="accent6"/>
-  <cs:variation/>
-  <cs:variation>
-    <a:lumMod val="60000"/>
-  </cs:variation>
-  <cs:variation>
-    <a:lumMod val="80000"/>
-    <a:lumOff val="20000"/>
-  </cs:variation>
-  <cs:variation>
-    <a:lumMod val="80000"/>
-  </cs:variation>
-  <cs:variation>
-    <a:lumMod val="60000"/>
-    <a:lumOff val="40000"/>
-  </cs:variation>
-  <cs:variation>
-    <a:lumMod val="50000"/>
-  </cs:variation>
-  <cs:variation>
-    <a:lumMod val="70000"/>
-    <a:lumOff val="30000"/>
-  </cs:variation>
-  <cs:variation>
-    <a:lumMod val="70000"/>
-  </cs:variation>
-  <cs:variation>
-    <a:lumMod val="50000"/>
-    <a:lumOff val="50000"/>
-  </cs:variation>
-</cs:colorStyle>
-</file>
-
-<file path=word/charts/style1.xml><?xml version="1.0" encoding="utf-8"?>
-<cs:chartStyle xmlns:cs="http://schemas.microsoft.com/office/drawing/2012/chartStyle" xmlns:a="http://schemas.openxmlformats.org/drawingml/2006/main" id="240">
-  <cs:axisTitle>
-    <cs:lnRef idx="0"/>
-    <cs:fillRef idx="0"/>
-    <cs:effectRef idx="0"/>
-    <cs:fontRef idx="minor">
-      <a:schemeClr val="tx1">
-        <a:lumMod val="65000"/>
-        <a:lumOff val="35000"/>
-      </a:schemeClr>
-    </cs:fontRef>
-    <cs:defRPr sz="1000" kern="1200"/>
-  </cs:axisTitle>
-  <cs:categoryAxis>
-    <cs:lnRef idx="0"/>
-    <cs:fillRef idx="0"/>
-    <cs:effectRef idx="0"/>
-    <cs:fontRef idx="minor">
-      <a:schemeClr val="tx1">
-        <a:lumMod val="65000"/>
-        <a:lumOff val="35000"/>
-      </a:schemeClr>
-    </cs:fontRef>
-    <cs:spPr>
-      <a:ln w="9525" cap="flat" cmpd="sng" algn="ctr">
-        <a:solidFill>
-          <a:schemeClr val="tx1">
-            <a:lumMod val="25000"/>
-            <a:lumOff val="75000"/>
-          </a:schemeClr>
-        </a:solidFill>
-        <a:round/>
-      </a:ln>
-    </cs:spPr>
-    <cs:defRPr sz="900" kern="1200"/>
-  </cs:categoryAxis>
-  <cs:chartArea mods="allowNoFillOverride allowNoLineOverride">
-    <cs:lnRef idx="0"/>
-    <cs:fillRef idx="0"/>
-    <cs:effectRef idx="0"/>
-    <cs:fontRef idx="minor">
-      <a:schemeClr val="tx1"/>
-    </cs:fontRef>
-    <cs:spPr>
-      <a:solidFill>
-        <a:schemeClr val="bg1"/>
-      </a:solidFill>
-      <a:ln w="9525" cap="flat" cmpd="sng" algn="ctr">
-        <a:solidFill>
-          <a:schemeClr val="tx1">
-            <a:lumMod val="15000"/>
-            <a:lumOff val="85000"/>
-          </a:schemeClr>
-        </a:solidFill>
-        <a:round/>
-      </a:ln>
-    </cs:spPr>
-    <cs:defRPr sz="1000" kern="1200"/>
-  </cs:chartArea>
-  <cs:dataLabel>
-    <cs:lnRef idx="0"/>
-    <cs:fillRef idx="0"/>
-    <cs:effectRef idx="0"/>
-    <cs:fontRef idx="minor">
-      <a:schemeClr val="tx1">
-        <a:lumMod val="75000"/>
-        <a:lumOff val="25000"/>
-      </a:schemeClr>
-    </cs:fontRef>
-    <cs:defRPr sz="900" kern="1200"/>
-  </cs:dataLabel>
-  <cs:dataLabelCallout>
-    <cs:lnRef idx="0"/>
-    <cs:fillRef idx="0"/>
-    <cs:effectRef idx="0"/>
-    <cs:fontRef idx="minor">
-      <a:schemeClr val="dk1">
-        <a:lumMod val="65000"/>
-        <a:lumOff val="35000"/>
-      </a:schemeClr>
-    </cs:fontRef>
-    <cs:spPr>
-      <a:solidFill>
-        <a:schemeClr val="lt1"/>
-      </a:solidFill>
-      <a:ln>
-        <a:solidFill>
-          <a:schemeClr val="dk1">
-            <a:lumMod val="25000"/>
-            <a:lumOff val="75000"/>
-          </a:schemeClr>
-        </a:solidFill>
-      </a:ln>
-    </cs:spPr>
-    <cs:defRPr sz="900" kern="1200"/>
-    <cs:bodyPr rot="0" spcFirstLastPara="1" vertOverflow="clip" horzOverflow="clip" vert="horz" wrap="square" lIns="36576" tIns="18288" rIns="36576" bIns="18288" anchor="ctr" anchorCtr="1">
-      <a:spAutoFit/>
-    </cs:bodyPr>
-  </cs:dataLabelCallout>
-  <cs:dataPoint>
-    <cs:lnRef idx="0"/>
-    <cs:fillRef idx="1">
-      <cs:styleClr val="auto"/>
-    </cs:fillRef>
-    <cs:effectRef idx="0"/>
-    <cs:fontRef idx="minor">
-      <a:schemeClr val="tx1"/>
-    </cs:fontRef>
-  </cs:dataPoint>
-  <cs:dataPoint3D>
-    <cs:lnRef idx="0"/>
-    <cs:fillRef idx="1">
-      <cs:styleClr val="auto"/>
-    </cs:fillRef>
-    <cs:effectRef idx="0"/>
-    <cs:fontRef idx="minor">
-      <a:schemeClr val="tx1"/>
-    </cs:fontRef>
-  </cs:dataPoint3D>
-  <cs:dataPointLine>
-    <cs:lnRef idx="0">
-      <cs:styleClr val="auto"/>
-    </cs:lnRef>
-    <cs:fillRef idx="1"/>
-    <cs:effectRef idx="0"/>
-    <cs:fontRef idx="minor">
-      <a:schemeClr val="tx1"/>
-    </cs:fontRef>
-    <cs:spPr>
-      <a:ln w="19050" cap="rnd">
-        <a:solidFill>
-          <a:schemeClr val="phClr"/>
-        </a:solidFill>
-        <a:round/>
-      </a:ln>
-    </cs:spPr>
-  </cs:dataPointLine>
-  <cs:dataPointMarker>
-    <cs:lnRef idx="0">
-      <cs:styleClr val="auto"/>
-    </cs:lnRef>
-    <cs:fillRef idx="1">
-      <cs:styleClr val="auto"/>
-    </cs:fillRef>
-    <cs:effectRef idx="0"/>
-    <cs:fontRef idx="minor">
-      <a:schemeClr val="tx1"/>
-    </cs:fontRef>
-    <cs:spPr>
-      <a:ln w="9525">
-        <a:solidFill>
-          <a:schemeClr val="phClr"/>
-        </a:solidFill>
-      </a:ln>
-    </cs:spPr>
-  </cs:dataPointMarker>
-  <cs:dataPointMarkerLayout symbol="circle" size="5"/>
-  <cs:dataPointWireframe>
-    <cs:lnRef idx="0">
-      <cs:styleClr val="auto"/>
-    </cs:lnRef>
-    <cs:fillRef idx="0"/>
-    <cs:effectRef idx="0"/>
-    <cs:fontRef idx="minor">
-      <a:schemeClr val="dk1"/>
-    </cs:fontRef>
-    <cs:spPr>
-      <a:ln w="9525" cap="rnd">
-        <a:solidFill>
-          <a:schemeClr val="phClr"/>
-        </a:solidFill>
-        <a:round/>
-      </a:ln>
-    </cs:spPr>
-  </cs:dataPointWireframe>
-  <cs:dataTable>
-    <cs:lnRef idx="0"/>
-    <cs:fillRef idx="0"/>
-    <cs:effectRef idx="0"/>
-    <cs:fontRef idx="minor">
-      <a:schemeClr val="tx1">
-        <a:lumMod val="65000"/>
-        <a:lumOff val="35000"/>
-      </a:schemeClr>
-    </cs:fontRef>
-    <cs:spPr>
-      <a:noFill/>
-      <a:ln w="9525" cap="flat" cmpd="sng" algn="ctr">
-        <a:solidFill>
-          <a:schemeClr val="tx1">
-            <a:lumMod val="15000"/>
-            <a:lumOff val="85000"/>
-          </a:schemeClr>
-        </a:solidFill>
-        <a:round/>
-      </a:ln>
-    </cs:spPr>
-    <cs:defRPr sz="900" kern="1200"/>
-  </cs:dataTable>
-  <cs:downBar>
-    <cs:lnRef idx="0"/>
-    <cs:fillRef idx="0"/>
-    <cs:effectRef idx="0"/>
-    <cs:fontRef idx="minor">
-      <a:schemeClr val="tx1"/>
-    </cs:fontRef>
-    <cs:spPr>
-      <a:solidFill>
-        <a:schemeClr val="dk1">
-          <a:lumMod val="75000"/>
-          <a:lumOff val="25000"/>
-        </a:schemeClr>
-      </a:solidFill>
-      <a:ln w="9525" cap="flat" cmpd="sng" algn="ctr">
-        <a:solidFill>
-          <a:schemeClr val="tx1">
-            <a:lumMod val="65000"/>
-            <a:lumOff val="35000"/>
-          </a:schemeClr>
-        </a:solidFill>
-        <a:round/>
-      </a:ln>
-    </cs:spPr>
-  </cs:downBar>
-  <cs:dropLine>
-    <cs:lnRef idx="0"/>
-    <cs:fillRef idx="0"/>
-    <cs:effectRef idx="0"/>
-    <cs:fontRef idx="minor">
-      <a:schemeClr val="tx1"/>
-    </cs:fontRef>
-    <cs:spPr>
-      <a:ln w="9525" cap="flat" cmpd="sng" algn="ctr">
-        <a:solidFill>
-          <a:schemeClr val="tx1">
-            <a:lumMod val="35000"/>
-            <a:lumOff val="65000"/>
-          </a:schemeClr>
-        </a:solidFill>
-        <a:round/>
-      </a:ln>
-    </cs:spPr>
-  </cs:dropLine>
-  <cs:errorBar>
-    <cs:lnRef idx="0"/>
-    <cs:fillRef idx="0"/>
-    <cs:effectRef idx="0"/>
-    <cs:fontRef idx="minor">
-      <a:schemeClr val="tx1"/>
-    </cs:fontRef>
-    <cs:spPr>
-      <a:ln w="9525" cap="flat" cmpd="sng" algn="ctr">
-        <a:solidFill>
-          <a:schemeClr val="tx1">
-            <a:lumMod val="65000"/>
-            <a:lumOff val="35000"/>
-          </a:schemeClr>
-        </a:solidFill>
-        <a:round/>
-      </a:ln>
-    </cs:spPr>
-  </cs:errorBar>
-  <cs:floor>
-    <cs:lnRef idx="0"/>
-    <cs:fillRef idx="0"/>
-    <cs:effectRef idx="0"/>
-    <cs:fontRef idx="minor">
-      <a:schemeClr val="tx1"/>
-    </cs:fontRef>
-    <cs:spPr>
-      <a:noFill/>
-      <a:ln>
-        <a:noFill/>
-      </a:ln>
-    </cs:spPr>
-  </cs:floor>
-  <cs:gridlineMajor>
-    <cs:lnRef idx="0"/>
-    <cs:fillRef idx="0"/>
-    <cs:effectRef idx="0"/>
-    <cs:fontRef idx="minor">
-      <a:schemeClr val="tx1"/>
-    </cs:fontRef>
-    <cs:spPr>
-      <a:ln w="9525" cap="flat" cmpd="sng" algn="ctr">
-        <a:solidFill>
-          <a:schemeClr val="tx1">
-            <a:lumMod val="15000"/>
-            <a:lumOff val="85000"/>
-          </a:schemeClr>
-        </a:solidFill>
-        <a:round/>
-      </a:ln>
-    </cs:spPr>
-  </cs:gridlineMajor>
-  <cs:gridlineMinor>
-    <cs:lnRef idx="0"/>
-    <cs:fillRef idx="0"/>
-    <cs:effectRef idx="0"/>
-    <cs:fontRef idx="minor">
-      <a:schemeClr val="tx1"/>
-    </cs:fontRef>
-    <cs:spPr>
-      <a:ln w="9525" cap="flat" cmpd="sng" algn="ctr">
-        <a:solidFill>
-          <a:schemeClr val="tx1">
-            <a:lumMod val="5000"/>
-            <a:lumOff val="95000"/>
-          </a:schemeClr>
-        </a:solidFill>
-        <a:round/>
-      </a:ln>
-    </cs:spPr>
-  </cs:gridlineMinor>
-  <cs:hiLoLine>
-    <cs:lnRef idx="0"/>
-    <cs:fillRef idx="0"/>
-    <cs:effectRef idx="0"/>
-    <cs:fontRef idx="minor">
-      <a:schemeClr val="tx1"/>
-    </cs:fontRef>
-    <cs:spPr>
-      <a:ln w="9525" cap="flat" cmpd="sng" algn="ctr">
-        <a:solidFill>
-          <a:schemeClr val="tx1">
-            <a:lumMod val="50000"/>
-            <a:lumOff val="50000"/>
-          </a:schemeClr>
-        </a:solidFill>
-        <a:round/>
-      </a:ln>
-    </cs:spPr>
-  </cs:hiLoLine>
-  <cs:leaderLine>
-    <cs:lnRef idx="0"/>
-    <cs:fillRef idx="0"/>
-    <cs:effectRef idx="0"/>
-    <cs:fontRef idx="minor">
-      <a:schemeClr val="tx1"/>
-    </cs:fontRef>
-    <cs:spPr>
-      <a:ln w="9525" cap="flat" cmpd="sng" algn="ctr">
-        <a:solidFill>
-          <a:schemeClr val="tx1">
-            <a:lumMod val="35000"/>
-            <a:lumOff val="65000"/>
-          </a:schemeClr>
-        </a:solidFill>
-        <a:round/>
-      </a:ln>
-    </cs:spPr>
-  </cs:leaderLine>
-  <cs:legend>
-    <cs:lnRef idx="0"/>
-    <cs:fillRef idx="0"/>
-    <cs:effectRef idx="0"/>
-    <cs:fontRef idx="minor">
-      <a:schemeClr val="tx1">
-        <a:lumMod val="65000"/>
-        <a:lumOff val="35000"/>
-      </a:schemeClr>
-    </cs:fontRef>
-    <cs:defRPr sz="900" kern="1200"/>
-  </cs:legend>
-  <cs:plotArea mods="allowNoFillOverride allowNoLineOverride">
-    <cs:lnRef idx="0"/>
-    <cs:fillRef idx="0"/>
-    <cs:effectRef idx="0"/>
-    <cs:fontRef idx="minor">
-      <a:schemeClr val="tx1"/>
-    </cs:fontRef>
-  </cs:plotArea>
-  <cs:plotArea3D mods="allowNoFillOverride allowNoLineOverride">
-    <cs:lnRef idx="0"/>
-    <cs:fillRef idx="0"/>
-    <cs:effectRef idx="0"/>
-    <cs:fontRef idx="minor">
-      <a:schemeClr val="tx1"/>
-    </cs:fontRef>
-  </cs:plotArea3D>
-  <cs:seriesAxis>
-    <cs:lnRef idx="0"/>
-    <cs:fillRef idx="0"/>
-    <cs:effectRef idx="0"/>
-    <cs:fontRef idx="minor">
-      <a:schemeClr val="tx1">
-        <a:lumMod val="65000"/>
-        <a:lumOff val="35000"/>
-      </a:schemeClr>
-    </cs:fontRef>
-    <cs:defRPr sz="900" kern="1200"/>
-  </cs:seriesAxis>
-  <cs:seriesLine>
-    <cs:lnRef idx="0"/>
-    <cs:fillRef idx="0"/>
-    <cs:effectRef idx="0"/>
-    <cs:fontRef idx="minor">
-      <a:schemeClr val="tx1"/>
-    </cs:fontRef>
-    <cs:spPr>
-      <a:ln w="9525" cap="flat" cmpd="sng" algn="ctr">
-        <a:solidFill>
-          <a:schemeClr val="tx1">
-            <a:lumMod val="35000"/>
-            <a:lumOff val="65000"/>
-          </a:schemeClr>
-        </a:solidFill>
-        <a:round/>
-      </a:ln>
-    </cs:spPr>
-  </cs:seriesLine>
-  <cs:title>
-    <cs:lnRef idx="0"/>
-    <cs:fillRef idx="0"/>
-    <cs:effectRef idx="0"/>
-    <cs:fontRef idx="minor">
-      <a:schemeClr val="tx1">
-        <a:lumMod val="65000"/>
-        <a:lumOff val="35000"/>
-      </a:schemeClr>
-    </cs:fontRef>
-    <cs:defRPr sz="1400" b="0" kern="1200" spc="0" baseline="0"/>
-  </cs:title>
-  <cs:trendline>
-    <cs:lnRef idx="0">
-      <cs:styleClr val="auto"/>
-    </cs:lnRef>
-    <cs:fillRef idx="0"/>
-    <cs:effectRef idx="0"/>
-    <cs:fontRef idx="minor">
-      <a:schemeClr val="tx1"/>
-    </cs:fontRef>
-    <cs:spPr>
-      <a:ln w="19050" cap="rnd">
-        <a:solidFill>
-          <a:schemeClr val="phClr"/>
-        </a:solidFill>
-        <a:prstDash val="sysDot"/>
-      </a:ln>
-    </cs:spPr>
-  </cs:trendline>
-  <cs:trendlineLabel>
-    <cs:lnRef idx="0"/>
-    <cs:fillRef idx="0"/>
-    <cs:effectRef idx="0"/>
-    <cs:fontRef idx="minor">
-      <a:schemeClr val="tx1">
-        <a:lumMod val="65000"/>
-        <a:lumOff val="35000"/>
-      </a:schemeClr>
-    </cs:fontRef>
-    <cs:defRPr sz="900" kern="1200"/>
-  </cs:trendlineLabel>
-  <cs:upBar>
-    <cs:lnRef idx="0"/>
-    <cs:fillRef idx="0"/>
-    <cs:effectRef idx="0"/>
-    <cs:fontRef idx="minor">
-      <a:schemeClr val="tx1"/>
-    </cs:fontRef>
-    <cs:spPr>
-      <a:solidFill>
-        <a:schemeClr val="lt1"/>
-      </a:solidFill>
-      <a:ln w="9525" cap="flat" cmpd="sng" algn="ctr">
-        <a:solidFill>
-          <a:schemeClr val="tx1">
-            <a:lumMod val="65000"/>
-            <a:lumOff val="35000"/>
-          </a:schemeClr>
-        </a:solidFill>
-        <a:round/>
-      </a:ln>
-    </cs:spPr>
-  </cs:upBar>
-  <cs:valueAxis>
-    <cs:lnRef idx="0"/>
-    <cs:fillRef idx="0"/>
-    <cs:effectRef idx="0"/>
-    <cs:fontRef idx="minor">
-      <a:schemeClr val="tx1">
-        <a:lumMod val="65000"/>
-        <a:lumOff val="35000"/>
-      </a:schemeClr>
-    </cs:fontRef>
-    <cs:spPr>
-      <a:ln w="9525" cap="flat" cmpd="sng" algn="ctr">
-        <a:solidFill>
-          <a:schemeClr val="tx1">
-            <a:lumMod val="25000"/>
-            <a:lumOff val="75000"/>
-          </a:schemeClr>
-        </a:solidFill>
-        <a:round/>
-      </a:ln>
-    </cs:spPr>
-    <cs:defRPr sz="900" kern="1200"/>
-  </cs:valueAxis>
-  <cs:wall>
-    <cs:lnRef idx="0"/>
-    <cs:fillRef idx="0"/>
-    <cs:effectRef idx="0"/>
-    <cs:fontRef idx="minor">
-      <a:schemeClr val="tx1"/>
-    </cs:fontRef>
-    <cs:spPr>
-      <a:noFill/>
-      <a:ln>
-        <a:noFill/>
-      </a:ln>
-    </cs:spPr>
-  </cs:wall>
-</cs:chartStyle>
-</file>
-
-<file path=word/charts/style2.xml><?xml version="1.0" encoding="utf-8"?>
-<cs:chartStyle xmlns:cs="http://schemas.microsoft.com/office/drawing/2012/chartStyle" xmlns:a="http://schemas.openxmlformats.org/drawingml/2006/main" id="240">
-  <cs:axisTitle>
-    <cs:lnRef idx="0"/>
-    <cs:fillRef idx="0"/>
-    <cs:effectRef idx="0"/>
-    <cs:fontRef idx="minor">
-      <a:schemeClr val="tx1">
-        <a:lumMod val="65000"/>
-        <a:lumOff val="35000"/>
-      </a:schemeClr>
-    </cs:fontRef>
-    <cs:defRPr sz="1000" kern="1200"/>
-  </cs:axisTitle>
-  <cs:categoryAxis>
-    <cs:lnRef idx="0"/>
-    <cs:fillRef idx="0"/>
-    <cs:effectRef idx="0"/>
-    <cs:fontRef idx="minor">
-      <a:schemeClr val="tx1">
-        <a:lumMod val="65000"/>
-        <a:lumOff val="35000"/>
-      </a:schemeClr>
-    </cs:fontRef>
-    <cs:spPr>
-      <a:ln w="9525" cap="flat" cmpd="sng" algn="ctr">
-        <a:solidFill>
-          <a:schemeClr val="tx1">
-            <a:lumMod val="25000"/>
-            <a:lumOff val="75000"/>
-          </a:schemeClr>
-        </a:solidFill>
-        <a:round/>
-      </a:ln>
-    </cs:spPr>
-    <cs:defRPr sz="900" kern="1200"/>
-  </cs:categoryAxis>
-  <cs:chartArea mods="allowNoFillOverride allowNoLineOverride">
-    <cs:lnRef idx="0"/>
-    <cs:fillRef idx="0"/>
-    <cs:effectRef idx="0"/>
-    <cs:fontRef idx="minor">
-      <a:schemeClr val="tx1"/>
-    </cs:fontRef>
-    <cs:spPr>
-      <a:solidFill>
-        <a:schemeClr val="bg1"/>
-      </a:solidFill>
-      <a:ln w="9525" cap="flat" cmpd="sng" algn="ctr">
-        <a:solidFill>
-          <a:schemeClr val="tx1">
-            <a:lumMod val="15000"/>
-            <a:lumOff val="85000"/>
-          </a:schemeClr>
-        </a:solidFill>
-        <a:round/>
-      </a:ln>
-    </cs:spPr>
-    <cs:defRPr sz="1000" kern="1200"/>
-  </cs:chartArea>
-  <cs:dataLabel>
-    <cs:lnRef idx="0"/>
-    <cs:fillRef idx="0"/>
-    <cs:effectRef idx="0"/>
-    <cs:fontRef idx="minor">
-      <a:schemeClr val="tx1">
-        <a:lumMod val="75000"/>
-        <a:lumOff val="25000"/>
-      </a:schemeClr>
-    </cs:fontRef>
-    <cs:defRPr sz="900" kern="1200"/>
-  </cs:dataLabel>
-  <cs:dataLabelCallout>
-    <cs:lnRef idx="0"/>
-    <cs:fillRef idx="0"/>
-    <cs:effectRef idx="0"/>
-    <cs:fontRef idx="minor">
-      <a:schemeClr val="dk1">
-        <a:lumMod val="65000"/>
-        <a:lumOff val="35000"/>
-      </a:schemeClr>
-    </cs:fontRef>
-    <cs:spPr>
-      <a:solidFill>
-        <a:schemeClr val="lt1"/>
-      </a:solidFill>
-      <a:ln>
-        <a:solidFill>
-          <a:schemeClr val="dk1">
-            <a:lumMod val="25000"/>
-            <a:lumOff val="75000"/>
-          </a:schemeClr>
-        </a:solidFill>
-      </a:ln>
-    </cs:spPr>
-    <cs:defRPr sz="900" kern="1200"/>
-    <cs:bodyPr rot="0" spcFirstLastPara="1" vertOverflow="clip" horzOverflow="clip" vert="horz" wrap="square" lIns="36576" tIns="18288" rIns="36576" bIns="18288" anchor="ctr" anchorCtr="1">
-      <a:spAutoFit/>
-    </cs:bodyPr>
-  </cs:dataLabelCallout>
-  <cs:dataPoint>
-    <cs:lnRef idx="0"/>
-    <cs:fillRef idx="1">
-      <cs:styleClr val="auto"/>
-    </cs:fillRef>
-    <cs:effectRef idx="0"/>
-    <cs:fontRef idx="minor">
-      <a:schemeClr val="tx1"/>
-    </cs:fontRef>
-  </cs:dataPoint>
-  <cs:dataPoint3D>
-    <cs:lnRef idx="0"/>
-    <cs:fillRef idx="1">
-      <cs:styleClr val="auto"/>
-    </cs:fillRef>
-    <cs:effectRef idx="0"/>
-    <cs:fontRef idx="minor">
-      <a:schemeClr val="tx1"/>
-    </cs:fontRef>
-  </cs:dataPoint3D>
-  <cs:dataPointLine>
-    <cs:lnRef idx="0">
-      <cs:styleClr val="auto"/>
-    </cs:lnRef>
-    <cs:fillRef idx="1"/>
-    <cs:effectRef idx="0"/>
-    <cs:fontRef idx="minor">
-      <a:schemeClr val="tx1"/>
-    </cs:fontRef>
-    <cs:spPr>
-      <a:ln w="19050" cap="rnd">
-        <a:solidFill>
-          <a:schemeClr val="phClr"/>
-        </a:solidFill>
-        <a:round/>
-      </a:ln>
-    </cs:spPr>
-  </cs:dataPointLine>
-  <cs:dataPointMarker>
-    <cs:lnRef idx="0">
-      <cs:styleClr val="auto"/>
-    </cs:lnRef>
-    <cs:fillRef idx="1">
-      <cs:styleClr val="auto"/>
-    </cs:fillRef>
-    <cs:effectRef idx="0"/>
-    <cs:fontRef idx="minor">
-      <a:schemeClr val="tx1"/>
-    </cs:fontRef>
-    <cs:spPr>
-      <a:ln w="9525">
-        <a:solidFill>
-          <a:schemeClr val="phClr"/>
-        </a:solidFill>
-      </a:ln>
-    </cs:spPr>
-  </cs:dataPointMarker>
-  <cs:dataPointMarkerLayout symbol="circle" size="5"/>
-  <cs:dataPointWireframe>
-    <cs:lnRef idx="0">
-      <cs:styleClr val="auto"/>
-    </cs:lnRef>
-    <cs:fillRef idx="0"/>
-    <cs:effectRef idx="0"/>
-    <cs:fontRef idx="minor">
-      <a:schemeClr val="dk1"/>
-    </cs:fontRef>
-    <cs:spPr>
-      <a:ln w="9525" cap="rnd">
-        <a:solidFill>
-          <a:schemeClr val="phClr"/>
-        </a:solidFill>
-        <a:round/>
-      </a:ln>
-    </cs:spPr>
-  </cs:dataPointWireframe>
-  <cs:dataTable>
-    <cs:lnRef idx="0"/>
-    <cs:fillRef idx="0"/>
-    <cs:effectRef idx="0"/>
-    <cs:fontRef idx="minor">
-      <a:schemeClr val="tx1">
-        <a:lumMod val="65000"/>
-        <a:lumOff val="35000"/>
-      </a:schemeClr>
-    </cs:fontRef>
-    <cs:spPr>
-      <a:noFill/>
-      <a:ln w="9525" cap="flat" cmpd="sng" algn="ctr">
-        <a:solidFill>
-          <a:schemeClr val="tx1">
-            <a:lumMod val="15000"/>
-            <a:lumOff val="85000"/>
-          </a:schemeClr>
-        </a:solidFill>
-        <a:round/>
-      </a:ln>
-    </cs:spPr>
-    <cs:defRPr sz="900" kern="1200"/>
-  </cs:dataTable>
-  <cs:downBar>
-    <cs:lnRef idx="0"/>
-    <cs:fillRef idx="0"/>
-    <cs:effectRef idx="0"/>
-    <cs:fontRef idx="minor">
-      <a:schemeClr val="tx1"/>
-    </cs:fontRef>
-    <cs:spPr>
-      <a:solidFill>
-        <a:schemeClr val="dk1">
-          <a:lumMod val="75000"/>
-          <a:lumOff val="25000"/>
-        </a:schemeClr>
-      </a:solidFill>
-      <a:ln w="9525" cap="flat" cmpd="sng" algn="ctr">
-        <a:solidFill>
-          <a:schemeClr val="tx1">
-            <a:lumMod val="65000"/>
-            <a:lumOff val="35000"/>
-          </a:schemeClr>
-        </a:solidFill>
-        <a:round/>
-      </a:ln>
-    </cs:spPr>
-  </cs:downBar>
-  <cs:dropLine>
-    <cs:lnRef idx="0"/>
-    <cs:fillRef idx="0"/>
-    <cs:effectRef idx="0"/>
-    <cs:fontRef idx="minor">
-      <a:schemeClr val="tx1"/>
-    </cs:fontRef>
-    <cs:spPr>
-      <a:ln w="9525" cap="flat" cmpd="sng" algn="ctr">
-        <a:solidFill>
-          <a:schemeClr val="tx1">
-            <a:lumMod val="35000"/>
-            <a:lumOff val="65000"/>
-          </a:schemeClr>
-        </a:solidFill>
-        <a:round/>
-      </a:ln>
-    </cs:spPr>
-  </cs:dropLine>
-  <cs:errorBar>
-    <cs:lnRef idx="0"/>
-    <cs:fillRef idx="0"/>
-    <cs:effectRef idx="0"/>
-    <cs:fontRef idx="minor">
-      <a:schemeClr val="tx1"/>
-    </cs:fontRef>
-    <cs:spPr>
-      <a:ln w="9525" cap="flat" cmpd="sng" algn="ctr">
-        <a:solidFill>
-          <a:schemeClr val="tx1">
-            <a:lumMod val="65000"/>
-            <a:lumOff val="35000"/>
-          </a:schemeClr>
-        </a:solidFill>
-        <a:round/>
-      </a:ln>
-    </cs:spPr>
-  </cs:errorBar>
-  <cs:floor>
-    <cs:lnRef idx="0"/>
-    <cs:fillRef idx="0"/>
-    <cs:effectRef idx="0"/>
-    <cs:fontRef idx="minor">
-      <a:schemeClr val="tx1"/>
-    </cs:fontRef>
-    <cs:spPr>
-      <a:noFill/>
-      <a:ln>
-        <a:noFill/>
-      </a:ln>
-    </cs:spPr>
-  </cs:floor>
-  <cs:gridlineMajor>
-    <cs:lnRef idx="0"/>
-    <cs:fillRef idx="0"/>
-    <cs:effectRef idx="0"/>
-    <cs:fontRef idx="minor">
-      <a:schemeClr val="tx1"/>
-    </cs:fontRef>
-    <cs:spPr>
-      <a:ln w="9525" cap="flat" cmpd="sng" algn="ctr">
-        <a:solidFill>
-          <a:schemeClr val="tx1">
-            <a:lumMod val="15000"/>
-            <a:lumOff val="85000"/>
-          </a:schemeClr>
-        </a:solidFill>
-        <a:round/>
-      </a:ln>
-    </cs:spPr>
-  </cs:gridlineMajor>
-  <cs:gridlineMinor>
-    <cs:lnRef idx="0"/>
-    <cs:fillRef idx="0"/>
-    <cs:effectRef idx="0"/>
-    <cs:fontRef idx="minor">
-      <a:schemeClr val="tx1"/>
-    </cs:fontRef>
-    <cs:spPr>
-      <a:ln w="9525" cap="flat" cmpd="sng" algn="ctr">
-        <a:solidFill>
-          <a:schemeClr val="tx1">
-            <a:lumMod val="5000"/>
-            <a:lumOff val="95000"/>
-          </a:schemeClr>
-        </a:solidFill>
-        <a:round/>
-      </a:ln>
-    </cs:spPr>
-  </cs:gridlineMinor>
-  <cs:hiLoLine>
-    <cs:lnRef idx="0"/>
-    <cs:fillRef idx="0"/>
-    <cs:effectRef idx="0"/>
-    <cs:fontRef idx="minor">
-      <a:schemeClr val="tx1"/>
-    </cs:fontRef>
-    <cs:spPr>
-      <a:ln w="9525" cap="flat" cmpd="sng" algn="ctr">
-        <a:solidFill>
-          <a:schemeClr val="tx1">
-            <a:lumMod val="50000"/>
-            <a:lumOff val="50000"/>
-          </a:schemeClr>
-        </a:solidFill>
-        <a:round/>
-      </a:ln>
-    </cs:spPr>
-  </cs:hiLoLine>
-  <cs:leaderLine>
-    <cs:lnRef idx="0"/>
-    <cs:fillRef idx="0"/>
-    <cs:effectRef idx="0"/>
-    <cs:fontRef idx="minor">
-      <a:schemeClr val="tx1"/>
-    </cs:fontRef>
-    <cs:spPr>
-      <a:ln w="9525" cap="flat" cmpd="sng" algn="ctr">
-        <a:solidFill>
-          <a:schemeClr val="tx1">
-            <a:lumMod val="35000"/>
-            <a:lumOff val="65000"/>
-          </a:schemeClr>
-        </a:solidFill>
-        <a:round/>
-      </a:ln>
-    </cs:spPr>
-  </cs:leaderLine>
-  <cs:legend>
-    <cs:lnRef idx="0"/>
-    <cs:fillRef idx="0"/>
-    <cs:effectRef idx="0"/>
-    <cs:fontRef idx="minor">
-      <a:schemeClr val="tx1">
-        <a:lumMod val="65000"/>
-        <a:lumOff val="35000"/>
-      </a:schemeClr>
-    </cs:fontRef>
-    <cs:defRPr sz="900" kern="1200"/>
-  </cs:legend>
-  <cs:plotArea mods="allowNoFillOverride allowNoLineOverride">
-    <cs:lnRef idx="0"/>
-    <cs:fillRef idx="0"/>
-    <cs:effectRef idx="0"/>
-    <cs:fontRef idx="minor">
-      <a:schemeClr val="tx1"/>
-    </cs:fontRef>
-  </cs:plotArea>
-  <cs:plotArea3D mods="allowNoFillOverride allowNoLineOverride">
-    <cs:lnRef idx="0"/>
-    <cs:fillRef idx="0"/>
-    <cs:effectRef idx="0"/>
-    <cs:fontRef idx="minor">
-      <a:schemeClr val="tx1"/>
-    </cs:fontRef>
-  </cs:plotArea3D>
-  <cs:seriesAxis>
-    <cs:lnRef idx="0"/>
-    <cs:fillRef idx="0"/>
-    <cs:effectRef idx="0"/>
-    <cs:fontRef idx="minor">
-      <a:schemeClr val="tx1">
-        <a:lumMod val="65000"/>
-        <a:lumOff val="35000"/>
-      </a:schemeClr>
-    </cs:fontRef>
-    <cs:defRPr sz="900" kern="1200"/>
-  </cs:seriesAxis>
-  <cs:seriesLine>
-    <cs:lnRef idx="0"/>
-    <cs:fillRef idx="0"/>
-    <cs:effectRef idx="0"/>
-    <cs:fontRef idx="minor">
-      <a:schemeClr val="tx1"/>
-    </cs:fontRef>
-    <cs:spPr>
-      <a:ln w="9525" cap="flat" cmpd="sng" algn="ctr">
-        <a:solidFill>
-          <a:schemeClr val="tx1">
-            <a:lumMod val="35000"/>
-            <a:lumOff val="65000"/>
-          </a:schemeClr>
-        </a:solidFill>
-        <a:round/>
-      </a:ln>
-    </cs:spPr>
-  </cs:seriesLine>
-  <cs:title>
-    <cs:lnRef idx="0"/>
-    <cs:fillRef idx="0"/>
-    <cs:effectRef idx="0"/>
-    <cs:fontRef idx="minor">
-      <a:schemeClr val="tx1">
-        <a:lumMod val="65000"/>
-        <a:lumOff val="35000"/>
-      </a:schemeClr>
-    </cs:fontRef>
-    <cs:defRPr sz="1400" b="0" kern="1200" spc="0" baseline="0"/>
-  </cs:title>
-  <cs:trendline>
-    <cs:lnRef idx="0">
-      <cs:styleClr val="auto"/>
-    </cs:lnRef>
-    <cs:fillRef idx="0"/>
-    <cs:effectRef idx="0"/>
-    <cs:fontRef idx="minor">
-      <a:schemeClr val="tx1"/>
-    </cs:fontRef>
-    <cs:spPr>
-      <a:ln w="19050" cap="rnd">
-        <a:solidFill>
-          <a:schemeClr val="phClr"/>
-        </a:solidFill>
-        <a:prstDash val="sysDot"/>
-      </a:ln>
-    </cs:spPr>
-  </cs:trendline>
-  <cs:trendlineLabel>
-    <cs:lnRef idx="0"/>
-    <cs:fillRef idx="0"/>
-    <cs:effectRef idx="0"/>
-    <cs:fontRef idx="minor">
-      <a:schemeClr val="tx1">
-        <a:lumMod val="65000"/>
-        <a:lumOff val="35000"/>
-      </a:schemeClr>
-    </cs:fontRef>
-    <cs:defRPr sz="900" kern="1200"/>
-  </cs:trendlineLabel>
-  <cs:upBar>
-    <cs:lnRef idx="0"/>
-    <cs:fillRef idx="0"/>
-    <cs:effectRef idx="0"/>
-    <cs:fontRef idx="minor">
-      <a:schemeClr val="tx1"/>
-    </cs:fontRef>
-    <cs:spPr>
-      <a:solidFill>
-        <a:schemeClr val="lt1"/>
-      </a:solidFill>
-      <a:ln w="9525" cap="flat" cmpd="sng" algn="ctr">
-        <a:solidFill>
-          <a:schemeClr val="tx1">
-            <a:lumMod val="65000"/>
-            <a:lumOff val="35000"/>
-          </a:schemeClr>
-        </a:solidFill>
-        <a:round/>
-      </a:ln>
-    </cs:spPr>
-  </cs:upBar>
-  <cs:valueAxis>
-    <cs:lnRef idx="0"/>
-    <cs:fillRef idx="0"/>
-    <cs:effectRef idx="0"/>
-    <cs:fontRef idx="minor">
-      <a:schemeClr val="tx1">
-        <a:lumMod val="65000"/>
-        <a:lumOff val="35000"/>
-      </a:schemeClr>
-    </cs:fontRef>
-    <cs:spPr>
-      <a:ln w="9525" cap="flat" cmpd="sng" algn="ctr">
-        <a:solidFill>
-          <a:schemeClr val="tx1">
-            <a:lumMod val="25000"/>
-            <a:lumOff val="75000"/>
-          </a:schemeClr>
-        </a:solidFill>
-        <a:round/>
-      </a:ln>
-    </cs:spPr>
-    <cs:defRPr sz="900" kern="1200"/>
-  </cs:valueAxis>
-  <cs:wall>
-    <cs:lnRef idx="0"/>
-    <cs:fillRef idx="0"/>
-    <cs:effectRef idx="0"/>
-    <cs:fontRef idx="minor">
-      <a:schemeClr val="tx1"/>
-    </cs:fontRef>
-    <cs:spPr>
-      <a:noFill/>
-      <a:ln>
-        <a:noFill/>
-      </a:ln>
-    </cs:spPr>
-  </cs:wall>
-</cs:chartStyle>
 </file>
 
 <file path=word/theme/theme1.xml><?xml version="1.0" encoding="utf-8"?>

</xml_diff>